<commit_message>
add picamera to document.
</commit_message>
<xml_diff>
--- a/moDoc/Tools.docx
+++ b/moDoc/Tools.docx
@@ -12110,7 +12110,7 @@
           <w:lang w:val="en-US" w:eastAsia="zh-CN" w:bidi="ar-SA"/>
         </w:rPr>
         <w:pict>
-          <v:shape id="图片框 16" o:spid="_x0000_s1038" type="#_x0000_t75" style="height:120.2pt;width:414.75pt;rotation:0f;" o:ole="f" fillcolor="#FFFFFF" filled="f" o:preferrelative="t" stroked="f" coordorigin="0,0" coordsize="21600,21600">
+          <v:shape id="图片框 16" o:spid="_x0000_s1037" type="#_x0000_t75" style="height:120.2pt;width:414.75pt;rotation:0f;" o:ole="f" fillcolor="#FFFFFF" filled="f" o:preferrelative="t" stroked="f" coordorigin="0,0" coordsize="21600,21600">
             <v:fill on="f" color2="#FFFFFF" focus="0%"/>
             <v:imagedata gain="65536f" blacklevel="0f" gamma="0" o:title="1542445219(1)" r:id="rId23"/>
             <o:lock v:ext="edit" position="f" selection="f" grouping="f" rotation="f" cropping="f" text="f" aspectratio="t"/>
@@ -12161,7 +12161,7 @@
           <w:lang w:val="en-US" w:eastAsia="zh-CN" w:bidi="ar-SA"/>
         </w:rPr>
         <w:pict>
-          <v:shape id="图片框 17" o:spid="_x0000_s1039" type="#_x0000_t75" style="height:118.35pt;width:415.05pt;rotation:0f;" o:ole="f" fillcolor="#FFFFFF" filled="f" o:preferrelative="t" stroked="f" coordorigin="0,0" coordsize="21600,21600">
+          <v:shape id="图片框 17" o:spid="_x0000_s1038" type="#_x0000_t75" style="height:118.35pt;width:415.05pt;rotation:0f;" o:ole="f" fillcolor="#FFFFFF" filled="f" o:preferrelative="t" stroked="f" coordorigin="0,0" coordsize="21600,21600">
             <v:fill on="f" color2="#FFFFFF" focus="0%"/>
             <v:imagedata gain="65536f" blacklevel="0f" gamma="0" o:title="1542445253(1)" r:id="rId24"/>
             <o:lock v:ext="edit" position="f" selection="f" grouping="f" rotation="f" cropping="f" text="f" aspectratio="t"/>
@@ -13648,6 +13648,22 @@
           <w:lang w:val="en-US" w:eastAsia="zh-CN"/>
         </w:rPr>
       </w:pPr>
+    </w:p>
+    <w:p>
+      <w:pPr>
+        <w:ind w:firstLine="420"/>
+        <w:rPr>
+          <w:rFonts w:hint="eastAsia"/>
+          <w:lang w:val="en-US" w:eastAsia="zh-CN"/>
+        </w:rPr>
+      </w:pPr>
+      <w:r>
+        <w:rPr>
+          <w:rFonts w:hint="eastAsia"/>
+          <w:lang w:val="en-US" w:eastAsia="zh-CN"/>
+        </w:rPr>
+        <w:t>关于该库的具体使用，要参见《python.docx》中关于本库的介绍。</w:t>
+      </w:r>
       <w:bookmarkStart w:id="0" w:name="_GoBack"/>
       <w:bookmarkEnd w:id="0"/>
     </w:p>
@@ -14165,7 +14181,7 @@
           <w:lang w:val="en-US" w:eastAsia="zh-CN" w:bidi="ar-SA"/>
         </w:rPr>
         <w:pict>
-          <v:shape id="图片框 13" o:spid="_x0000_s1037" type="#_x0000_t75" style="height:311.4pt;width:414.95pt;rotation:0f;" o:ole="f" fillcolor="#FFFFFF" filled="f" o:preferrelative="t" stroked="f" coordorigin="0,0" coordsize="21600,21600">
+          <v:shape id="图片框 13" o:spid="_x0000_s1039" type="#_x0000_t75" style="height:311.4pt;width:414.95pt;rotation:0f;" o:ole="f" fillcolor="#FFFFFF" filled="f" o:preferrelative="t" stroked="f" coordorigin="0,0" coordsize="21600,21600">
             <v:fill on="f" color2="#FFFFFF" focus="0%"/>
             <v:imagedata gain="65536f" blacklevel="0f" gamma="0" o:title="swupdate_singleImageFormat" r:id="rId25"/>
             <o:lock v:ext="edit" position="f" selection="f" grouping="f" rotation="f" cropping="f" text="f" aspectratio="t"/>
@@ -21635,100 +21651,54 @@
 
 <file path=word/numbering.xml><?xml version="1.0" encoding="utf-8"?>
 <w:numbering xmlns:wpc="http://schemas.microsoft.com/office/word/2010/wordprocessingCanvas" xmlns:mc="http://schemas.openxmlformats.org/markup-compatibility/2006" xmlns:o="urn:schemas-microsoft-com:office:office" xmlns:r="http://schemas.openxmlformats.org/officeDocument/2006/relationships" xmlns:m="http://schemas.openxmlformats.org/officeDocument/2006/math" xmlns:v="urn:schemas-microsoft-com:vml" xmlns:wp14="http://schemas.microsoft.com/office/word/2010/wordprocessingDrawing" xmlns:wp="http://schemas.openxmlformats.org/drawingml/2006/wordprocessingDrawing" xmlns:w10="urn:schemas-microsoft-com:office:word" xmlns:w="http://schemas.openxmlformats.org/wordprocessingml/2006/main" xmlns:w14="http://schemas.microsoft.com/office/word/2010/wordml" xmlns:wpg="http://schemas.microsoft.com/office/word/2010/wordprocessingGroup" xmlns:wpi="http://schemas.microsoft.com/office/word/2010/wordprocessingInk" xmlns:wne="http://schemas.microsoft.com/office/word/2006/wordml" xmlns:wps="http://schemas.microsoft.com/office/word/2010/wordprocessingShape" mc:Ignorable="w14 wp14">
-  <w:abstractNum w:abstractNumId="6">
-    <w:nsid w:val="00000006"/>
-    <w:multiLevelType w:val="multilevel"/>
-    <w:tmpl w:val="00000006"/>
+  <w:abstractNum w:abstractNumId="10">
+    <w:nsid w:val="0000000A"/>
+    <w:multiLevelType w:val="singleLevel"/>
+    <w:tmpl w:val="0000000A"/>
+    <w:lvl w:ilvl="0" w:tentative="1">
+      <w:start w:val="1"/>
+      <w:numFmt w:val="decimal"/>
+      <w:lvlText w:val="%1)"/>
+      <w:lvlJc w:val="left"/>
+      <w:pPr>
+        <w:tabs>
+          <w:tab w:val="left" w:pos="5"/>
+        </w:tabs>
+        <w:ind w:left="425" w:leftChars="0" w:hanging="425" w:firstLineChars="0"/>
+      </w:pPr>
+      <w:rPr>
+        <w:rFonts w:hint="default"/>
+      </w:rPr>
+    </w:lvl>
+  </w:abstractNum>
+  <w:abstractNum w:abstractNumId="11">
+    <w:nsid w:val="0000000B"/>
+    <w:multiLevelType w:val="singleLevel"/>
+    <w:tmpl w:val="0000000B"/>
     <w:lvl w:ilvl="0" w:tentative="1">
       <w:start w:val="1"/>
       <w:numFmt w:val="decimal"/>
       <w:lvlText w:val="%1."/>
       <w:lvlJc w:val="left"/>
       <w:pPr>
-        <w:ind w:left="840" w:hanging="420"/>
-      </w:pPr>
-    </w:lvl>
-    <w:lvl w:ilvl="1" w:tentative="1">
-      <w:start w:val="1"/>
-      <w:numFmt w:val="lowerLetter"/>
-      <w:lvlText w:val="%2)"/>
-      <w:lvlJc w:val="left"/>
-      <w:pPr>
-        <w:ind w:left="1260" w:hanging="420"/>
-      </w:pPr>
-    </w:lvl>
-    <w:lvl w:ilvl="2" w:tentative="1">
-      <w:start w:val="1"/>
-      <w:numFmt w:val="lowerRoman"/>
-      <w:lvlText w:val="%3."/>
-      <w:lvlJc w:val="right"/>
-      <w:pPr>
-        <w:ind w:left="1680" w:hanging="420"/>
-      </w:pPr>
-    </w:lvl>
-    <w:lvl w:ilvl="3" w:tentative="1">
-      <w:start w:val="1"/>
-      <w:numFmt w:val="decimal"/>
-      <w:lvlText w:val="%4."/>
-      <w:lvlJc w:val="left"/>
-      <w:pPr>
-        <w:ind w:left="2100" w:hanging="420"/>
-      </w:pPr>
-    </w:lvl>
-    <w:lvl w:ilvl="4" w:tentative="1">
-      <w:start w:val="1"/>
-      <w:numFmt w:val="lowerLetter"/>
-      <w:lvlText w:val="%5)"/>
-      <w:lvlJc w:val="left"/>
-      <w:pPr>
-        <w:ind w:left="2520" w:hanging="420"/>
-      </w:pPr>
-    </w:lvl>
-    <w:lvl w:ilvl="5" w:tentative="1">
-      <w:start w:val="1"/>
-      <w:numFmt w:val="lowerRoman"/>
-      <w:lvlText w:val="%6."/>
-      <w:lvlJc w:val="right"/>
-      <w:pPr>
-        <w:ind w:left="2940" w:hanging="420"/>
-      </w:pPr>
-    </w:lvl>
-    <w:lvl w:ilvl="6" w:tentative="1">
-      <w:start w:val="1"/>
-      <w:numFmt w:val="decimal"/>
-      <w:lvlText w:val="%7."/>
-      <w:lvlJc w:val="left"/>
-      <w:pPr>
-        <w:ind w:left="3360" w:hanging="420"/>
-      </w:pPr>
-    </w:lvl>
-    <w:lvl w:ilvl="7" w:tentative="1">
-      <w:start w:val="1"/>
-      <w:numFmt w:val="lowerLetter"/>
-      <w:lvlText w:val="%8)"/>
-      <w:lvlJc w:val="left"/>
-      <w:pPr>
-        <w:ind w:left="3780" w:hanging="420"/>
-      </w:pPr>
-    </w:lvl>
-    <w:lvl w:ilvl="8" w:tentative="1">
-      <w:start w:val="1"/>
-      <w:numFmt w:val="lowerRoman"/>
-      <w:lvlText w:val="%9."/>
-      <w:lvlJc w:val="right"/>
-      <w:pPr>
-        <w:ind w:left="4200" w:hanging="420"/>
-      </w:pPr>
+        <w:tabs>
+          <w:tab w:val="left" w:pos="425"/>
+        </w:tabs>
+        <w:ind w:left="425" w:leftChars="0" w:hanging="425" w:firstLineChars="0"/>
+      </w:pPr>
+      <w:rPr>
+        <w:rFonts w:hint="default"/>
+      </w:rPr>
     </w:lvl>
   </w:abstractNum>
-  <w:abstractNum w:abstractNumId="7">
-    <w:nsid w:val="00000007"/>
+  <w:abstractNum w:abstractNumId="12">
+    <w:nsid w:val="0000000C"/>
     <w:multiLevelType w:val="multilevel"/>
-    <w:tmpl w:val="00000007"/>
+    <w:tmpl w:val="0000000C"/>
     <w:lvl w:ilvl="0" w:tentative="1">
       <w:start w:val="1"/>
       <w:numFmt w:val="bullet"/>
-      <w:lvlText w:val=""/>
+      <w:lvlText w:val=""/>
       <w:lvlJc w:val="left"/>
       <w:pPr>
         <w:ind w:left="840" w:hanging="420"/>
@@ -21834,133 +21804,20 @@
       </w:rPr>
     </w:lvl>
   </w:abstractNum>
-  <w:abstractNum w:abstractNumId="8">
-    <w:nsid w:val="00000008"/>
+  <w:abstractNum w:abstractNumId="13">
+    <w:nsid w:val="0000000D"/>
     <w:multiLevelType w:val="singleLevel"/>
-    <w:tmpl w:val="00000008"/>
+    <w:tmpl w:val="0000000D"/>
     <w:lvl w:ilvl="0" w:tentative="1">
-      <w:start w:val="1"/>
-      <w:numFmt w:val="decimal"/>
-      <w:lvlText w:val="%1)"/>
-      <w:lvlJc w:val="left"/>
-      <w:pPr>
-        <w:tabs>
-          <w:tab w:val="left" w:pos="5"/>
-        </w:tabs>
-        <w:ind w:left="425" w:leftChars="0" w:hanging="425" w:firstLineChars="0"/>
-      </w:pPr>
-      <w:rPr>
-        <w:rFonts w:hint="default"/>
-      </w:rPr>
-    </w:lvl>
-  </w:abstractNum>
-  <w:abstractNum w:abstractNumId="9">
-    <w:nsid w:val="00000009"/>
-    <w:multiLevelType w:val="multilevel"/>
-    <w:tmpl w:val="00000009"/>
-    <w:lvl w:ilvl="0" w:tentative="1">
-      <w:start w:val="1"/>
-      <w:numFmt w:val="bullet"/>
-      <w:lvlText w:val=""/>
-      <w:lvlJc w:val="left"/>
-      <w:pPr>
-        <w:ind w:left="840" w:hanging="420"/>
-      </w:pPr>
-      <w:rPr>
-        <w:rFonts w:hint="default" w:ascii="Wingdings" w:hAnsi="Wingdings"/>
-      </w:rPr>
-    </w:lvl>
-    <w:lvl w:ilvl="1" w:tentative="1">
-      <w:start w:val="1"/>
-      <w:numFmt w:val="bullet"/>
-      <w:lvlText w:val=""/>
-      <w:lvlJc w:val="left"/>
-      <w:pPr>
-        <w:ind w:left="1260" w:hanging="420"/>
-      </w:pPr>
-      <w:rPr>
-        <w:rFonts w:hint="default" w:ascii="Wingdings" w:hAnsi="Wingdings"/>
-      </w:rPr>
-    </w:lvl>
-    <w:lvl w:ilvl="2" w:tentative="1">
-      <w:start w:val="1"/>
-      <w:numFmt w:val="bullet"/>
-      <w:lvlText w:val=""/>
-      <w:lvlJc w:val="left"/>
-      <w:pPr>
-        <w:ind w:left="1680" w:hanging="420"/>
-      </w:pPr>
-      <w:rPr>
-        <w:rFonts w:hint="default" w:ascii="Wingdings" w:hAnsi="Wingdings"/>
-      </w:rPr>
-    </w:lvl>
-    <w:lvl w:ilvl="3" w:tentative="1">
       <w:start w:val="1"/>
       <w:numFmt w:val="bullet"/>
       <w:lvlText w:val=""/>
       <w:lvlJc w:val="left"/>
       <w:pPr>
-        <w:ind w:left="2100" w:hanging="420"/>
-      </w:pPr>
-      <w:rPr>
-        <w:rFonts w:hint="default" w:ascii="Wingdings" w:hAnsi="Wingdings"/>
-      </w:rPr>
-    </w:lvl>
-    <w:lvl w:ilvl="4" w:tentative="1">
-      <w:start w:val="1"/>
-      <w:numFmt w:val="bullet"/>
-      <w:lvlText w:val=""/>
-      <w:lvlJc w:val="left"/>
-      <w:pPr>
-        <w:ind w:left="2520" w:hanging="420"/>
-      </w:pPr>
-      <w:rPr>
-        <w:rFonts w:hint="default" w:ascii="Wingdings" w:hAnsi="Wingdings"/>
-      </w:rPr>
-    </w:lvl>
-    <w:lvl w:ilvl="5" w:tentative="1">
-      <w:start w:val="1"/>
-      <w:numFmt w:val="bullet"/>
-      <w:lvlText w:val=""/>
-      <w:lvlJc w:val="left"/>
-      <w:pPr>
-        <w:ind w:left="2940" w:hanging="420"/>
-      </w:pPr>
-      <w:rPr>
-        <w:rFonts w:hint="default" w:ascii="Wingdings" w:hAnsi="Wingdings"/>
-      </w:rPr>
-    </w:lvl>
-    <w:lvl w:ilvl="6" w:tentative="1">
-      <w:start w:val="1"/>
-      <w:numFmt w:val="bullet"/>
-      <w:lvlText w:val=""/>
-      <w:lvlJc w:val="left"/>
-      <w:pPr>
-        <w:ind w:left="3360" w:hanging="420"/>
-      </w:pPr>
-      <w:rPr>
-        <w:rFonts w:hint="default" w:ascii="Wingdings" w:hAnsi="Wingdings"/>
-      </w:rPr>
-    </w:lvl>
-    <w:lvl w:ilvl="7" w:tentative="1">
-      <w:start w:val="1"/>
-      <w:numFmt w:val="bullet"/>
-      <w:lvlText w:val=""/>
-      <w:lvlJc w:val="left"/>
-      <w:pPr>
-        <w:ind w:left="3780" w:hanging="420"/>
-      </w:pPr>
-      <w:rPr>
-        <w:rFonts w:hint="default" w:ascii="Wingdings" w:hAnsi="Wingdings"/>
-      </w:rPr>
-    </w:lvl>
-    <w:lvl w:ilvl="8" w:tentative="1">
-      <w:start w:val="1"/>
-      <w:numFmt w:val="bullet"/>
-      <w:lvlText w:val=""/>
-      <w:lvlJc w:val="left"/>
-      <w:pPr>
-        <w:ind w:left="4200" w:hanging="420"/>
+        <w:tabs>
+          <w:tab w:val="left" w:pos="840"/>
+        </w:tabs>
+        <w:ind w:left="420" w:leftChars="0" w:hanging="420" w:firstLineChars="0"/>
       </w:pPr>
       <w:rPr>
         <w:rFonts w:hint="default" w:ascii="Wingdings" w:hAnsi="Wingdings"/>
@@ -21974,7 +21831,7 @@
     <w:lvl w:ilvl="0" w:tentative="1">
       <w:start w:val="1"/>
       <w:numFmt w:val="bullet"/>
-      <w:lvlText w:val=""/>
+      <w:lvlText w:val=""/>
       <w:lvlJc w:val="left"/>
       <w:pPr>
         <w:ind w:left="840" w:hanging="420"/>
@@ -22086,6 +21943,26 @@
     <w:tmpl w:val="0000000F"/>
     <w:lvl w:ilvl="0" w:tentative="1">
       <w:start w:val="1"/>
+      <w:numFmt w:val="decimal"/>
+      <w:lvlText w:val="%1."/>
+      <w:lvlJc w:val="left"/>
+      <w:pPr>
+        <w:tabs>
+          <w:tab w:val="left" w:pos="425"/>
+        </w:tabs>
+        <w:ind w:left="425" w:leftChars="0" w:hanging="425" w:firstLineChars="0"/>
+      </w:pPr>
+      <w:rPr>
+        <w:rFonts w:hint="default"/>
+      </w:rPr>
+    </w:lvl>
+  </w:abstractNum>
+  <w:abstractNum w:abstractNumId="16">
+    <w:nsid w:val="00000010"/>
+    <w:multiLevelType w:val="singleLevel"/>
+    <w:tmpl w:val="00000010"/>
+    <w:lvl w:ilvl="0" w:tentative="1">
+      <w:start w:val="1"/>
       <w:numFmt w:val="bullet"/>
       <w:lvlText w:val=""/>
       <w:lvlJc w:val="left"/>
@@ -22100,10 +21977,229 @@
       </w:rPr>
     </w:lvl>
   </w:abstractNum>
-  <w:abstractNum w:abstractNumId="16">
-    <w:nsid w:val="00000010"/>
+  <w:abstractNum w:abstractNumId="17">
+    <w:nsid w:val="00000011"/>
     <w:multiLevelType w:val="multilevel"/>
-    <w:tmpl w:val="00000010"/>
+    <w:tmpl w:val="00000011"/>
+    <w:lvl w:ilvl="0" w:tentative="1">
+      <w:start w:val="1"/>
+      <w:numFmt w:val="bullet"/>
+      <w:lvlText w:val=""/>
+      <w:lvlJc w:val="left"/>
+      <w:pPr>
+        <w:ind w:left="840" w:hanging="420"/>
+      </w:pPr>
+      <w:rPr>
+        <w:rFonts w:hint="default" w:ascii="Wingdings" w:hAnsi="Wingdings"/>
+      </w:rPr>
+    </w:lvl>
+    <w:lvl w:ilvl="1" w:tentative="1">
+      <w:start w:val="1"/>
+      <w:numFmt w:val="bullet"/>
+      <w:lvlText w:val=""/>
+      <w:lvlJc w:val="left"/>
+      <w:pPr>
+        <w:ind w:left="1260" w:hanging="420"/>
+      </w:pPr>
+      <w:rPr>
+        <w:rFonts w:hint="default" w:ascii="Wingdings" w:hAnsi="Wingdings"/>
+      </w:rPr>
+    </w:lvl>
+    <w:lvl w:ilvl="2" w:tentative="1">
+      <w:start w:val="1"/>
+      <w:numFmt w:val="bullet"/>
+      <w:lvlText w:val=""/>
+      <w:lvlJc w:val="left"/>
+      <w:pPr>
+        <w:ind w:left="1680" w:hanging="420"/>
+      </w:pPr>
+      <w:rPr>
+        <w:rFonts w:hint="default" w:ascii="Wingdings" w:hAnsi="Wingdings"/>
+      </w:rPr>
+    </w:lvl>
+    <w:lvl w:ilvl="3" w:tentative="1">
+      <w:start w:val="1"/>
+      <w:numFmt w:val="bullet"/>
+      <w:lvlText w:val=""/>
+      <w:lvlJc w:val="left"/>
+      <w:pPr>
+        <w:ind w:left="2100" w:hanging="420"/>
+      </w:pPr>
+      <w:rPr>
+        <w:rFonts w:hint="default" w:ascii="Wingdings" w:hAnsi="Wingdings"/>
+      </w:rPr>
+    </w:lvl>
+    <w:lvl w:ilvl="4" w:tentative="1">
+      <w:start w:val="1"/>
+      <w:numFmt w:val="bullet"/>
+      <w:lvlText w:val=""/>
+      <w:lvlJc w:val="left"/>
+      <w:pPr>
+        <w:ind w:left="2520" w:hanging="420"/>
+      </w:pPr>
+      <w:rPr>
+        <w:rFonts w:hint="default" w:ascii="Wingdings" w:hAnsi="Wingdings"/>
+      </w:rPr>
+    </w:lvl>
+    <w:lvl w:ilvl="5" w:tentative="1">
+      <w:start w:val="1"/>
+      <w:numFmt w:val="bullet"/>
+      <w:lvlText w:val=""/>
+      <w:lvlJc w:val="left"/>
+      <w:pPr>
+        <w:ind w:left="2940" w:hanging="420"/>
+      </w:pPr>
+      <w:rPr>
+        <w:rFonts w:hint="default" w:ascii="Wingdings" w:hAnsi="Wingdings"/>
+      </w:rPr>
+    </w:lvl>
+    <w:lvl w:ilvl="6" w:tentative="1">
+      <w:start w:val="1"/>
+      <w:numFmt w:val="bullet"/>
+      <w:lvlText w:val=""/>
+      <w:lvlJc w:val="left"/>
+      <w:pPr>
+        <w:ind w:left="3360" w:hanging="420"/>
+      </w:pPr>
+      <w:rPr>
+        <w:rFonts w:hint="default" w:ascii="Wingdings" w:hAnsi="Wingdings"/>
+      </w:rPr>
+    </w:lvl>
+    <w:lvl w:ilvl="7" w:tentative="1">
+      <w:start w:val="1"/>
+      <w:numFmt w:val="bullet"/>
+      <w:lvlText w:val=""/>
+      <w:lvlJc w:val="left"/>
+      <w:pPr>
+        <w:ind w:left="3780" w:hanging="420"/>
+      </w:pPr>
+      <w:rPr>
+        <w:rFonts w:hint="default" w:ascii="Wingdings" w:hAnsi="Wingdings"/>
+      </w:rPr>
+    </w:lvl>
+    <w:lvl w:ilvl="8" w:tentative="1">
+      <w:start w:val="1"/>
+      <w:numFmt w:val="bullet"/>
+      <w:lvlText w:val=""/>
+      <w:lvlJc w:val="left"/>
+      <w:pPr>
+        <w:ind w:left="4200" w:hanging="420"/>
+      </w:pPr>
+      <w:rPr>
+        <w:rFonts w:hint="default" w:ascii="Wingdings" w:hAnsi="Wingdings"/>
+      </w:rPr>
+    </w:lvl>
+  </w:abstractNum>
+  <w:abstractNum w:abstractNumId="18">
+    <w:nsid w:val="00000012"/>
+    <w:multiLevelType w:val="singleLevel"/>
+    <w:tmpl w:val="00000012"/>
+    <w:lvl w:ilvl="0" w:tentative="1">
+      <w:start w:val="1"/>
+      <w:numFmt w:val="bullet"/>
+      <w:lvlText w:val=""/>
+      <w:lvlJc w:val="left"/>
+      <w:pPr>
+        <w:tabs>
+          <w:tab w:val="left" w:pos="420"/>
+        </w:tabs>
+        <w:ind w:left="420" w:leftChars="0" w:hanging="420" w:firstLineChars="0"/>
+      </w:pPr>
+      <w:rPr>
+        <w:rFonts w:hint="default" w:ascii="Wingdings" w:hAnsi="Wingdings"/>
+      </w:rPr>
+    </w:lvl>
+  </w:abstractNum>
+  <w:abstractNum w:abstractNumId="19">
+    <w:nsid w:val="00000013"/>
+    <w:multiLevelType w:val="multilevel"/>
+    <w:tmpl w:val="00000013"/>
+    <w:lvl w:ilvl="0" w:tentative="1">
+      <w:start w:val="1"/>
+      <w:numFmt w:val="decimal"/>
+      <w:lvlText w:val="%1."/>
+      <w:lvlJc w:val="left"/>
+      <w:pPr>
+        <w:ind w:left="840" w:hanging="420"/>
+      </w:pPr>
+    </w:lvl>
+    <w:lvl w:ilvl="1" w:tentative="1">
+      <w:start w:val="1"/>
+      <w:numFmt w:val="lowerLetter"/>
+      <w:lvlText w:val="%2)"/>
+      <w:lvlJc w:val="left"/>
+      <w:pPr>
+        <w:ind w:left="1260" w:hanging="420"/>
+      </w:pPr>
+    </w:lvl>
+    <w:lvl w:ilvl="2" w:tentative="1">
+      <w:start w:val="1"/>
+      <w:numFmt w:val="lowerRoman"/>
+      <w:lvlText w:val="%3."/>
+      <w:lvlJc w:val="right"/>
+      <w:pPr>
+        <w:ind w:left="1680" w:hanging="420"/>
+      </w:pPr>
+    </w:lvl>
+    <w:lvl w:ilvl="3" w:tentative="1">
+      <w:start w:val="1"/>
+      <w:numFmt w:val="decimal"/>
+      <w:lvlText w:val="%4."/>
+      <w:lvlJc w:val="left"/>
+      <w:pPr>
+        <w:ind w:left="2100" w:hanging="420"/>
+      </w:pPr>
+    </w:lvl>
+    <w:lvl w:ilvl="4" w:tentative="1">
+      <w:start w:val="1"/>
+      <w:numFmt w:val="lowerLetter"/>
+      <w:lvlText w:val="%5)"/>
+      <w:lvlJc w:val="left"/>
+      <w:pPr>
+        <w:ind w:left="2520" w:hanging="420"/>
+      </w:pPr>
+    </w:lvl>
+    <w:lvl w:ilvl="5" w:tentative="1">
+      <w:start w:val="1"/>
+      <w:numFmt w:val="lowerRoman"/>
+      <w:lvlText w:val="%6."/>
+      <w:lvlJc w:val="right"/>
+      <w:pPr>
+        <w:ind w:left="2940" w:hanging="420"/>
+      </w:pPr>
+    </w:lvl>
+    <w:lvl w:ilvl="6" w:tentative="1">
+      <w:start w:val="1"/>
+      <w:numFmt w:val="decimal"/>
+      <w:lvlText w:val="%7."/>
+      <w:lvlJc w:val="left"/>
+      <w:pPr>
+        <w:ind w:left="3360" w:hanging="420"/>
+      </w:pPr>
+    </w:lvl>
+    <w:lvl w:ilvl="7" w:tentative="1">
+      <w:start w:val="1"/>
+      <w:numFmt w:val="lowerLetter"/>
+      <w:lvlText w:val="%8)"/>
+      <w:lvlJc w:val="left"/>
+      <w:pPr>
+        <w:ind w:left="3780" w:hanging="420"/>
+      </w:pPr>
+    </w:lvl>
+    <w:lvl w:ilvl="8" w:tentative="1">
+      <w:start w:val="1"/>
+      <w:numFmt w:val="lowerRoman"/>
+      <w:lvlText w:val="%9."/>
+      <w:lvlJc w:val="right"/>
+      <w:pPr>
+        <w:ind w:left="4200" w:hanging="420"/>
+      </w:pPr>
+    </w:lvl>
+  </w:abstractNum>
+  <w:abstractNum w:abstractNumId="20">
+    <w:nsid w:val="00000014"/>
+    <w:multiLevelType w:val="multilevel"/>
+    <w:tmpl w:val="00000014"/>
     <w:lvl w:ilvl="0" w:tentative="1">
       <w:start w:val="1"/>
       <w:numFmt w:val="decimal"/>
@@ -22240,74 +22336,14 @@
       </w:rPr>
     </w:lvl>
   </w:abstractNum>
-  <w:abstractNum w:abstractNumId="17">
-    <w:nsid w:val="00000011"/>
-    <w:multiLevelType w:val="singleLevel"/>
-    <w:tmpl w:val="00000011"/>
-    <w:lvl w:ilvl="0" w:tentative="1">
-      <w:start w:val="1"/>
-      <w:numFmt w:val="decimal"/>
-      <w:lvlText w:val="%1."/>
-      <w:lvlJc w:val="left"/>
-      <w:pPr>
-        <w:tabs>
-          <w:tab w:val="left" w:pos="425"/>
-        </w:tabs>
-        <w:ind w:left="425" w:leftChars="0" w:hanging="425" w:firstLineChars="0"/>
-      </w:pPr>
-      <w:rPr>
-        <w:rFonts w:hint="default"/>
-      </w:rPr>
-    </w:lvl>
-  </w:abstractNum>
-  <w:abstractNum w:abstractNumId="18">
-    <w:nsid w:val="00000012"/>
-    <w:multiLevelType w:val="singleLevel"/>
-    <w:tmpl w:val="00000012"/>
-    <w:lvl w:ilvl="0" w:tentative="1">
-      <w:start w:val="1"/>
-      <w:numFmt w:val="decimal"/>
-      <w:lvlText w:val="%1."/>
-      <w:lvlJc w:val="left"/>
-      <w:pPr>
-        <w:tabs>
-          <w:tab w:val="left" w:pos="425"/>
-        </w:tabs>
-        <w:ind w:left="425" w:leftChars="0" w:hanging="425" w:firstLineChars="0"/>
-      </w:pPr>
-      <w:rPr>
-        <w:rFonts w:hint="default"/>
-      </w:rPr>
-    </w:lvl>
-  </w:abstractNum>
-  <w:abstractNum w:abstractNumId="19">
-    <w:nsid w:val="00000013"/>
-    <w:multiLevelType w:val="singleLevel"/>
-    <w:tmpl w:val="00000013"/>
+  <w:abstractNum w:abstractNumId="21">
+    <w:nsid w:val="00000015"/>
+    <w:multiLevelType w:val="multilevel"/>
+    <w:tmpl w:val="00000015"/>
     <w:lvl w:ilvl="0" w:tentative="1">
       <w:start w:val="1"/>
       <w:numFmt w:val="bullet"/>
-      <w:lvlText w:val=""/>
-      <w:lvlJc w:val="left"/>
-      <w:pPr>
-        <w:tabs>
-          <w:tab w:val="left" w:pos="840"/>
-        </w:tabs>
-        <w:ind w:left="420" w:leftChars="0" w:hanging="420" w:firstLineChars="0"/>
-      </w:pPr>
-      <w:rPr>
-        <w:rFonts w:hint="default" w:ascii="Wingdings" w:hAnsi="Wingdings"/>
-      </w:rPr>
-    </w:lvl>
-  </w:abstractNum>
-  <w:abstractNum w:abstractNumId="20">
-    <w:nsid w:val="00000014"/>
-    <w:multiLevelType w:val="multilevel"/>
-    <w:tmpl w:val="00000014"/>
-    <w:lvl w:ilvl="0" w:tentative="1">
-      <w:start w:val="1"/>
-      <w:numFmt w:val="bullet"/>
-      <w:lvlText w:val=""/>
+      <w:lvlText w:val=""/>
       <w:lvlJc w:val="left"/>
       <w:pPr>
         <w:ind w:left="840" w:hanging="420"/>
@@ -22411,92 +22447,6 @@
       <w:rPr>
         <w:rFonts w:hint="default" w:ascii="Wingdings" w:hAnsi="Wingdings"/>
       </w:rPr>
-    </w:lvl>
-  </w:abstractNum>
-  <w:abstractNum w:abstractNumId="21">
-    <w:nsid w:val="00000015"/>
-    <w:multiLevelType w:val="multilevel"/>
-    <w:tmpl w:val="00000015"/>
-    <w:lvl w:ilvl="0" w:tentative="1">
-      <w:start w:val="1"/>
-      <w:numFmt w:val="decimal"/>
-      <w:lvlText w:val="%1."/>
-      <w:lvlJc w:val="left"/>
-      <w:pPr>
-        <w:ind w:left="840" w:hanging="420"/>
-      </w:pPr>
-    </w:lvl>
-    <w:lvl w:ilvl="1" w:tentative="1">
-      <w:start w:val="1"/>
-      <w:numFmt w:val="lowerLetter"/>
-      <w:lvlText w:val="%2)"/>
-      <w:lvlJc w:val="left"/>
-      <w:pPr>
-        <w:ind w:left="1260" w:hanging="420"/>
-      </w:pPr>
-    </w:lvl>
-    <w:lvl w:ilvl="2" w:tentative="1">
-      <w:start w:val="1"/>
-      <w:numFmt w:val="lowerRoman"/>
-      <w:lvlText w:val="%3."/>
-      <w:lvlJc w:val="right"/>
-      <w:pPr>
-        <w:ind w:left="1680" w:hanging="420"/>
-      </w:pPr>
-    </w:lvl>
-    <w:lvl w:ilvl="3" w:tentative="1">
-      <w:start w:val="1"/>
-      <w:numFmt w:val="decimal"/>
-      <w:lvlText w:val="%4."/>
-      <w:lvlJc w:val="left"/>
-      <w:pPr>
-        <w:ind w:left="2100" w:hanging="420"/>
-      </w:pPr>
-    </w:lvl>
-    <w:lvl w:ilvl="4" w:tentative="1">
-      <w:start w:val="1"/>
-      <w:numFmt w:val="lowerLetter"/>
-      <w:lvlText w:val="%5)"/>
-      <w:lvlJc w:val="left"/>
-      <w:pPr>
-        <w:ind w:left="2520" w:hanging="420"/>
-      </w:pPr>
-    </w:lvl>
-    <w:lvl w:ilvl="5" w:tentative="1">
-      <w:start w:val="1"/>
-      <w:numFmt w:val="lowerRoman"/>
-      <w:lvlText w:val="%6."/>
-      <w:lvlJc w:val="right"/>
-      <w:pPr>
-        <w:ind w:left="2940" w:hanging="420"/>
-      </w:pPr>
-    </w:lvl>
-    <w:lvl w:ilvl="6" w:tentative="1">
-      <w:start w:val="1"/>
-      <w:numFmt w:val="decimal"/>
-      <w:lvlText w:val="%7."/>
-      <w:lvlJc w:val="left"/>
-      <w:pPr>
-        <w:ind w:left="3360" w:hanging="420"/>
-      </w:pPr>
-    </w:lvl>
-    <w:lvl w:ilvl="7" w:tentative="1">
-      <w:start w:val="1"/>
-      <w:numFmt w:val="lowerLetter"/>
-      <w:lvlText w:val="%8)"/>
-      <w:lvlJc w:val="left"/>
-      <w:pPr>
-        <w:ind w:left="3780" w:hanging="420"/>
-      </w:pPr>
-    </w:lvl>
-    <w:lvl w:ilvl="8" w:tentative="1">
-      <w:start w:val="1"/>
-      <w:numFmt w:val="lowerRoman"/>
-      <w:lvlText w:val="%9."/>
-      <w:lvlJc w:val="right"/>
-      <w:pPr>
-        <w:ind w:left="4200" w:hanging="420"/>
-      </w:pPr>
     </w:lvl>
   </w:abstractNum>
   <w:abstractNum w:abstractNumId="22">
@@ -22614,28 +22564,8 @@
   </w:abstractNum>
   <w:abstractNum w:abstractNumId="23">
     <w:nsid w:val="00000017"/>
-    <w:multiLevelType w:val="singleLevel"/>
+    <w:multiLevelType w:val="multilevel"/>
     <w:tmpl w:val="00000017"/>
-    <w:lvl w:ilvl="0" w:tentative="1">
-      <w:start w:val="1"/>
-      <w:numFmt w:val="bullet"/>
-      <w:lvlText w:val=""/>
-      <w:lvlJc w:val="left"/>
-      <w:pPr>
-        <w:tabs>
-          <w:tab w:val="left" w:pos="420"/>
-        </w:tabs>
-        <w:ind w:left="420" w:leftChars="0" w:hanging="420" w:firstLineChars="0"/>
-      </w:pPr>
-      <w:rPr>
-        <w:rFonts w:hint="default" w:ascii="Wingdings" w:hAnsi="Wingdings"/>
-      </w:rPr>
-    </w:lvl>
-  </w:abstractNum>
-  <w:abstractNum w:abstractNumId="24">
-    <w:nsid w:val="00000018"/>
-    <w:multiLevelType w:val="multilevel"/>
-    <w:tmpl w:val="00000018"/>
     <w:lvl w:ilvl="0" w:tentative="1">
       <w:start w:val="1"/>
       <w:numFmt w:val="bullet"/>
@@ -22745,10 +22675,10 @@
       </w:rPr>
     </w:lvl>
   </w:abstractNum>
-  <w:abstractNum w:abstractNumId="25">
-    <w:nsid w:val="00000019"/>
+  <w:abstractNum w:abstractNumId="24">
+    <w:nsid w:val="00000018"/>
     <w:multiLevelType w:val="singleLevel"/>
-    <w:tmpl w:val="00000019"/>
+    <w:tmpl w:val="00000018"/>
     <w:lvl w:ilvl="0" w:tentative="1">
       <w:start w:val="1"/>
       <w:numFmt w:val="chineseCounting"/>
@@ -22761,6 +22691,92 @@
       <w:rPr>
         <w:rFonts w:hint="eastAsia"/>
       </w:rPr>
+    </w:lvl>
+  </w:abstractNum>
+  <w:abstractNum w:abstractNumId="25">
+    <w:nsid w:val="00000019"/>
+    <w:multiLevelType w:val="multilevel"/>
+    <w:tmpl w:val="00000019"/>
+    <w:lvl w:ilvl="0" w:tentative="1">
+      <w:start w:val="1"/>
+      <w:numFmt w:val="decimal"/>
+      <w:lvlText w:val="%1."/>
+      <w:lvlJc w:val="left"/>
+      <w:pPr>
+        <w:ind w:left="840" w:hanging="420"/>
+      </w:pPr>
+    </w:lvl>
+    <w:lvl w:ilvl="1" w:tentative="1">
+      <w:start w:val="1"/>
+      <w:numFmt w:val="lowerLetter"/>
+      <w:lvlText w:val="%2)"/>
+      <w:lvlJc w:val="left"/>
+      <w:pPr>
+        <w:ind w:left="1260" w:hanging="420"/>
+      </w:pPr>
+    </w:lvl>
+    <w:lvl w:ilvl="2" w:tentative="1">
+      <w:start w:val="1"/>
+      <w:numFmt w:val="lowerRoman"/>
+      <w:lvlText w:val="%3."/>
+      <w:lvlJc w:val="right"/>
+      <w:pPr>
+        <w:ind w:left="1680" w:hanging="420"/>
+      </w:pPr>
+    </w:lvl>
+    <w:lvl w:ilvl="3" w:tentative="1">
+      <w:start w:val="1"/>
+      <w:numFmt w:val="decimal"/>
+      <w:lvlText w:val="%4."/>
+      <w:lvlJc w:val="left"/>
+      <w:pPr>
+        <w:ind w:left="2100" w:hanging="420"/>
+      </w:pPr>
+    </w:lvl>
+    <w:lvl w:ilvl="4" w:tentative="1">
+      <w:start w:val="1"/>
+      <w:numFmt w:val="lowerLetter"/>
+      <w:lvlText w:val="%5)"/>
+      <w:lvlJc w:val="left"/>
+      <w:pPr>
+        <w:ind w:left="2520" w:hanging="420"/>
+      </w:pPr>
+    </w:lvl>
+    <w:lvl w:ilvl="5" w:tentative="1">
+      <w:start w:val="1"/>
+      <w:numFmt w:val="lowerRoman"/>
+      <w:lvlText w:val="%6."/>
+      <w:lvlJc w:val="right"/>
+      <w:pPr>
+        <w:ind w:left="2940" w:hanging="420"/>
+      </w:pPr>
+    </w:lvl>
+    <w:lvl w:ilvl="6" w:tentative="1">
+      <w:start w:val="1"/>
+      <w:numFmt w:val="decimal"/>
+      <w:lvlText w:val="%7."/>
+      <w:lvlJc w:val="left"/>
+      <w:pPr>
+        <w:ind w:left="3360" w:hanging="420"/>
+      </w:pPr>
+    </w:lvl>
+    <w:lvl w:ilvl="7" w:tentative="1">
+      <w:start w:val="1"/>
+      <w:numFmt w:val="lowerLetter"/>
+      <w:lvlText w:val="%8)"/>
+      <w:lvlJc w:val="left"/>
+      <w:pPr>
+        <w:ind w:left="3780" w:hanging="420"/>
+      </w:pPr>
+    </w:lvl>
+    <w:lvl w:ilvl="8" w:tentative="1">
+      <w:start w:val="1"/>
+      <w:numFmt w:val="lowerRoman"/>
+      <w:lvlText w:val="%9."/>
+      <w:lvlJc w:val="right"/>
+      <w:pPr>
+        <w:ind w:left="4200" w:hanging="420"/>
+      </w:pPr>
     </w:lvl>
   </w:abstractNum>
   <w:abstractNum w:abstractNumId="26">
@@ -22770,7 +22786,7 @@
     <w:lvl w:ilvl="0" w:tentative="1">
       <w:start w:val="1"/>
       <w:numFmt w:val="bullet"/>
-      <w:lvlText w:val=""/>
+      <w:lvlText w:val=""/>
       <w:lvlJc w:val="left"/>
       <w:pPr>
         <w:ind w:left="840" w:hanging="420"/>
@@ -22883,13 +22899,10 @@
     <w:lvl w:ilvl="0" w:tentative="1">
       <w:start w:val="1"/>
       <w:numFmt w:val="bullet"/>
-      <w:lvlText w:val=""/>
+      <w:lvlText w:val=""/>
       <w:lvlJc w:val="left"/>
       <w:pPr>
-        <w:tabs>
-          <w:tab w:val="left" w:pos="840"/>
-        </w:tabs>
-        <w:ind w:left="420" w:hanging="420"/>
+        <w:ind w:left="840" w:hanging="420"/>
       </w:pPr>
       <w:rPr>
         <w:rFonts w:hint="default" w:ascii="Wingdings" w:hAnsi="Wingdings"/>
@@ -22901,10 +22914,7 @@
       <w:lvlText w:val=""/>
       <w:lvlJc w:val="left"/>
       <w:pPr>
-        <w:tabs>
-          <w:tab w:val="left" w:pos="840"/>
-        </w:tabs>
-        <w:ind w:left="840" w:leftChars="0" w:hanging="420" w:firstLineChars="0"/>
+        <w:ind w:left="1260" w:hanging="420"/>
       </w:pPr>
       <w:rPr>
         <w:rFonts w:hint="default" w:ascii="Wingdings" w:hAnsi="Wingdings"/>
@@ -22916,10 +22926,7 @@
       <w:lvlText w:val=""/>
       <w:lvlJc w:val="left"/>
       <w:pPr>
-        <w:tabs>
-          <w:tab w:val="left" w:pos="1260"/>
-        </w:tabs>
-        <w:ind w:left="1260" w:leftChars="0" w:hanging="420" w:firstLineChars="0"/>
+        <w:ind w:left="1680" w:hanging="420"/>
       </w:pPr>
       <w:rPr>
         <w:rFonts w:hint="default" w:ascii="Wingdings" w:hAnsi="Wingdings"/>
@@ -22931,10 +22938,7 @@
       <w:lvlText w:val=""/>
       <w:lvlJc w:val="left"/>
       <w:pPr>
-        <w:tabs>
-          <w:tab w:val="left" w:pos="1680"/>
-        </w:tabs>
-        <w:ind w:left="1680" w:leftChars="0" w:hanging="420" w:firstLineChars="0"/>
+        <w:ind w:left="2100" w:hanging="420"/>
       </w:pPr>
       <w:rPr>
         <w:rFonts w:hint="default" w:ascii="Wingdings" w:hAnsi="Wingdings"/>
@@ -22946,10 +22950,7 @@
       <w:lvlText w:val=""/>
       <w:lvlJc w:val="left"/>
       <w:pPr>
-        <w:tabs>
-          <w:tab w:val="left" w:pos="2100"/>
-        </w:tabs>
-        <w:ind w:left="2100" w:leftChars="0" w:hanging="420" w:firstLineChars="0"/>
+        <w:ind w:left="2520" w:hanging="420"/>
       </w:pPr>
       <w:rPr>
         <w:rFonts w:hint="default" w:ascii="Wingdings" w:hAnsi="Wingdings"/>
@@ -22961,10 +22962,7 @@
       <w:lvlText w:val=""/>
       <w:lvlJc w:val="left"/>
       <w:pPr>
-        <w:tabs>
-          <w:tab w:val="left" w:pos="2520"/>
-        </w:tabs>
-        <w:ind w:left="2520" w:leftChars="0" w:hanging="420" w:firstLineChars="0"/>
+        <w:ind w:left="2940" w:hanging="420"/>
       </w:pPr>
       <w:rPr>
         <w:rFonts w:hint="default" w:ascii="Wingdings" w:hAnsi="Wingdings"/>
@@ -22976,10 +22974,7 @@
       <w:lvlText w:val=""/>
       <w:lvlJc w:val="left"/>
       <w:pPr>
-        <w:tabs>
-          <w:tab w:val="left" w:pos="2940"/>
-        </w:tabs>
-        <w:ind w:left="2940" w:leftChars="0" w:hanging="420" w:firstLineChars="0"/>
+        <w:ind w:left="3360" w:hanging="420"/>
       </w:pPr>
       <w:rPr>
         <w:rFonts w:hint="default" w:ascii="Wingdings" w:hAnsi="Wingdings"/>
@@ -22991,10 +22986,7 @@
       <w:lvlText w:val=""/>
       <w:lvlJc w:val="left"/>
       <w:pPr>
-        <w:tabs>
-          <w:tab w:val="left" w:pos="3360"/>
-        </w:tabs>
-        <w:ind w:left="3360" w:leftChars="0" w:hanging="420" w:firstLineChars="0"/>
+        <w:ind w:left="3780" w:hanging="420"/>
       </w:pPr>
       <w:rPr>
         <w:rFonts w:hint="default" w:ascii="Wingdings" w:hAnsi="Wingdings"/>
@@ -23006,10 +22998,7 @@
       <w:lvlText w:val=""/>
       <w:lvlJc w:val="left"/>
       <w:pPr>
-        <w:tabs>
-          <w:tab w:val="left" w:pos="3780"/>
-        </w:tabs>
-        <w:ind w:left="3780" w:leftChars="0" w:hanging="420" w:firstLineChars="0"/>
+        <w:ind w:left="4200" w:hanging="420"/>
       </w:pPr>
       <w:rPr>
         <w:rFonts w:hint="default" w:ascii="Wingdings" w:hAnsi="Wingdings"/>
@@ -23136,7 +23125,7 @@
     <w:lvl w:ilvl="0" w:tentative="1">
       <w:start w:val="1"/>
       <w:numFmt w:val="bullet"/>
-      <w:lvlText w:val=""/>
+      <w:lvlText w:val=""/>
       <w:lvlJc w:val="left"/>
       <w:pPr>
         <w:ind w:left="840" w:hanging="420"/>
@@ -23249,10 +23238,13 @@
     <w:lvl w:ilvl="0" w:tentative="1">
       <w:start w:val="1"/>
       <w:numFmt w:val="bullet"/>
-      <w:lvlText w:val=""/>
+      <w:lvlText w:val=""/>
       <w:lvlJc w:val="left"/>
       <w:pPr>
-        <w:ind w:left="840" w:hanging="420"/>
+        <w:tabs>
+          <w:tab w:val="left" w:pos="840"/>
+        </w:tabs>
+        <w:ind w:left="420" w:hanging="420"/>
       </w:pPr>
       <w:rPr>
         <w:rFonts w:hint="default" w:ascii="Wingdings" w:hAnsi="Wingdings"/>
@@ -23264,7 +23256,10 @@
       <w:lvlText w:val=""/>
       <w:lvlJc w:val="left"/>
       <w:pPr>
-        <w:ind w:left="1260" w:hanging="420"/>
+        <w:tabs>
+          <w:tab w:val="left" w:pos="840"/>
+        </w:tabs>
+        <w:ind w:left="840" w:leftChars="0" w:hanging="420" w:firstLineChars="0"/>
       </w:pPr>
       <w:rPr>
         <w:rFonts w:hint="default" w:ascii="Wingdings" w:hAnsi="Wingdings"/>
@@ -23276,7 +23271,10 @@
       <w:lvlText w:val=""/>
       <w:lvlJc w:val="left"/>
       <w:pPr>
-        <w:ind w:left="1680" w:hanging="420"/>
+        <w:tabs>
+          <w:tab w:val="left" w:pos="1260"/>
+        </w:tabs>
+        <w:ind w:left="1260" w:leftChars="0" w:hanging="420" w:firstLineChars="0"/>
       </w:pPr>
       <w:rPr>
         <w:rFonts w:hint="default" w:ascii="Wingdings" w:hAnsi="Wingdings"/>
@@ -23288,7 +23286,10 @@
       <w:lvlText w:val=""/>
       <w:lvlJc w:val="left"/>
       <w:pPr>
-        <w:ind w:left="2100" w:hanging="420"/>
+        <w:tabs>
+          <w:tab w:val="left" w:pos="1680"/>
+        </w:tabs>
+        <w:ind w:left="1680" w:leftChars="0" w:hanging="420" w:firstLineChars="0"/>
       </w:pPr>
       <w:rPr>
         <w:rFonts w:hint="default" w:ascii="Wingdings" w:hAnsi="Wingdings"/>
@@ -23300,7 +23301,10 @@
       <w:lvlText w:val=""/>
       <w:lvlJc w:val="left"/>
       <w:pPr>
-        <w:ind w:left="2520" w:hanging="420"/>
+        <w:tabs>
+          <w:tab w:val="left" w:pos="2100"/>
+        </w:tabs>
+        <w:ind w:left="2100" w:leftChars="0" w:hanging="420" w:firstLineChars="0"/>
       </w:pPr>
       <w:rPr>
         <w:rFonts w:hint="default" w:ascii="Wingdings" w:hAnsi="Wingdings"/>
@@ -23312,7 +23316,10 @@
       <w:lvlText w:val=""/>
       <w:lvlJc w:val="left"/>
       <w:pPr>
-        <w:ind w:left="2940" w:hanging="420"/>
+        <w:tabs>
+          <w:tab w:val="left" w:pos="2520"/>
+        </w:tabs>
+        <w:ind w:left="2520" w:leftChars="0" w:hanging="420" w:firstLineChars="0"/>
       </w:pPr>
       <w:rPr>
         <w:rFonts w:hint="default" w:ascii="Wingdings" w:hAnsi="Wingdings"/>
@@ -23324,7 +23331,10 @@
       <w:lvlText w:val=""/>
       <w:lvlJc w:val="left"/>
       <w:pPr>
-        <w:ind w:left="3360" w:hanging="420"/>
+        <w:tabs>
+          <w:tab w:val="left" w:pos="2940"/>
+        </w:tabs>
+        <w:ind w:left="2940" w:leftChars="0" w:hanging="420" w:firstLineChars="0"/>
       </w:pPr>
       <w:rPr>
         <w:rFonts w:hint="default" w:ascii="Wingdings" w:hAnsi="Wingdings"/>
@@ -23336,7 +23346,10 @@
       <w:lvlText w:val=""/>
       <w:lvlJc w:val="left"/>
       <w:pPr>
-        <w:ind w:left="3780" w:hanging="420"/>
+        <w:tabs>
+          <w:tab w:val="left" w:pos="3360"/>
+        </w:tabs>
+        <w:ind w:left="3360" w:leftChars="0" w:hanging="420" w:firstLineChars="0"/>
       </w:pPr>
       <w:rPr>
         <w:rFonts w:hint="default" w:ascii="Wingdings" w:hAnsi="Wingdings"/>
@@ -23348,7 +23361,10 @@
       <w:lvlText w:val=""/>
       <w:lvlJc w:val="left"/>
       <w:pPr>
-        <w:ind w:left="4200" w:hanging="420"/>
+        <w:tabs>
+          <w:tab w:val="left" w:pos="3780"/>
+        </w:tabs>
+        <w:ind w:left="3780" w:leftChars="0" w:hanging="420" w:firstLineChars="0"/>
       </w:pPr>
       <w:rPr>
         <w:rFonts w:hint="default" w:ascii="Wingdings" w:hAnsi="Wingdings"/>
@@ -23359,64 +23375,64 @@
     <w:abstractNumId w:val="28"/>
   </w:num>
   <w:num w:numId="2">
+    <w:abstractNumId w:val="19"/>
+  </w:num>
+  <w:num w:numId="3">
+    <w:abstractNumId w:val="23"/>
+  </w:num>
+  <w:num w:numId="4">
+    <w:abstractNumId w:val="17"/>
+  </w:num>
+  <w:num w:numId="5">
     <w:abstractNumId w:val="21"/>
   </w:num>
-  <w:num w:numId="3">
+  <w:num w:numId="6">
+    <w:abstractNumId w:val="14"/>
+  </w:num>
+  <w:num w:numId="7">
+    <w:abstractNumId w:val="27"/>
+  </w:num>
+  <w:num w:numId="8">
+    <w:abstractNumId w:val="26"/>
+  </w:num>
+  <w:num w:numId="9">
+    <w:abstractNumId w:val="29"/>
+  </w:num>
+  <w:num w:numId="10">
+    <w:abstractNumId w:val="22"/>
+  </w:num>
+  <w:num w:numId="11">
+    <w:abstractNumId w:val="12"/>
+  </w:num>
+  <w:num w:numId="12">
+    <w:abstractNumId w:val="11"/>
+  </w:num>
+  <w:num w:numId="13">
+    <w:abstractNumId w:val="25"/>
+  </w:num>
+  <w:num w:numId="14">
+    <w:abstractNumId w:val="10"/>
+  </w:num>
+  <w:num w:numId="15">
+    <w:abstractNumId w:val="13"/>
+  </w:num>
+  <w:num w:numId="16">
+    <w:abstractNumId w:val="30"/>
+  </w:num>
+  <w:num w:numId="17">
+    <w:abstractNumId w:val="16"/>
+  </w:num>
+  <w:num w:numId="18">
     <w:abstractNumId w:val="24"/>
   </w:num>
-  <w:num w:numId="4">
-    <w:abstractNumId w:val="20"/>
+  <w:num w:numId="19">
+    <w:abstractNumId w:val="18"/>
   </w:num>
-  <w:num w:numId="5">
-    <w:abstractNumId w:val="7"/>
-  </w:num>
-  <w:num w:numId="6">
-    <w:abstractNumId w:val="9"/>
-  </w:num>
-  <w:num w:numId="7">
-    <w:abstractNumId w:val="29"/>
-  </w:num>
-  <w:num w:numId="8">
-    <w:abstractNumId w:val="30"/>
-  </w:num>
-  <w:num w:numId="9">
-    <w:abstractNumId w:val="26"/>
-  </w:num>
-  <w:num w:numId="10">
-    <w:abstractNumId w:val="14"/>
-  </w:num>
-  <w:num w:numId="11">
-    <w:abstractNumId w:val="22"/>
-  </w:num>
-  <w:num w:numId="12">
-    <w:abstractNumId w:val="17"/>
-  </w:num>
-  <w:num w:numId="13">
-    <w:abstractNumId w:val="6"/>
-  </w:num>
-  <w:num w:numId="14">
-    <w:abstractNumId w:val="8"/>
-  </w:num>
-  <w:num w:numId="15">
-    <w:abstractNumId w:val="19"/>
-  </w:num>
-  <w:num w:numId="16">
-    <w:abstractNumId w:val="27"/>
-  </w:num>
-  <w:num w:numId="17">
+  <w:num w:numId="20">
     <w:abstractNumId w:val="15"/>
   </w:num>
-  <w:num w:numId="18">
-    <w:abstractNumId w:val="25"/>
-  </w:num>
-  <w:num w:numId="19">
-    <w:abstractNumId w:val="23"/>
-  </w:num>
-  <w:num w:numId="20">
-    <w:abstractNumId w:val="18"/>
-  </w:num>
   <w:num w:numId="21">
-    <w:abstractNumId w:val="16"/>
+    <w:abstractNumId w:val="20"/>
   </w:num>
 </w:numbering>
 </file>

</xml_diff>

<commit_message>
To libJpeg, add some new codes and tst files. This time, I can do compress from yuv420p!
</commit_message>
<xml_diff>
--- a/moDoc/Tools.docx
+++ b/moDoc/Tools.docx
@@ -14464,7 +14464,7 @@
           <w:lang w:val="en-US" w:eastAsia="zh-CN" w:bidi="ar-SA"/>
         </w:rPr>
         <w:pict>
-          <v:shape id="图片框 17" o:spid="_x0000_s1040" type="#_x0000_t75" style="height:275.6pt;width:296.85pt;rotation:0f;" o:ole="f" fillcolor="#FFFFFF" filled="f" o:preferrelative="t" stroked="f" coordorigin="0,0" coordsize="21600,21600">
+          <v:shape id="图片框 17" o:spid="_x0000_s1039" type="#_x0000_t75" style="height:275.6pt;width:296.85pt;rotation:0f;" o:ole="f" fillcolor="#FFFFFF" filled="f" o:preferrelative="t" stroked="f" coordorigin="0,0" coordsize="21600,21600">
             <v:fill on="f" color2="#FFFFFF" focus="0%"/>
             <v:imagedata gain="65536f" blacklevel="0f" gamma="0" o:title="1544255582(1)" r:id="rId25"/>
             <o:lock v:ext="edit" position="f" selection="f" grouping="f" rotation="f" cropping="f" text="f" aspectratio="t"/>
@@ -14605,7 +14605,6 @@
           <w:lang w:val="en-US" w:eastAsia="zh-CN"/>
         </w:rPr>
         <w:tab/>
-        <w:t/>
       </w:r>
       <w:r>
         <w:rPr>
@@ -14613,6 +14612,12 @@
           <w:lang w:val="en-US" w:eastAsia="zh-CN"/>
         </w:rPr>
         <w:tab/>
+      </w:r>
+      <w:r>
+        <w:rPr>
+          <w:rFonts w:hint="eastAsia"/>
+          <w:lang w:val="en-US" w:eastAsia="zh-CN"/>
+        </w:rPr>
         <w:t>//这个是我新建的表</w:t>
       </w:r>
     </w:p>
@@ -14637,7 +14642,6 @@
           <w:lang w:val="en-US" w:eastAsia="zh-CN"/>
         </w:rPr>
         <w:tab/>
-        <w:t/>
       </w:r>
       <w:r>
         <w:rPr>
@@ -14645,6 +14649,12 @@
           <w:lang w:val="en-US" w:eastAsia="zh-CN"/>
         </w:rPr>
         <w:tab/>
+      </w:r>
+      <w:r>
+        <w:rPr>
+          <w:rFonts w:hint="eastAsia"/>
+          <w:lang w:val="en-US" w:eastAsia="zh-CN"/>
+        </w:rPr>
         <w:t>//这个是读</w:t>
       </w:r>
       <w:r>
@@ -14888,6 +14898,12 @@
           <w:lang w:val="en-US" w:eastAsia="zh-CN"/>
         </w:rPr>
         <w:tab/>
+      </w:r>
+      <w:r>
+        <w:rPr>
+          <w:rFonts w:hint="eastAsia"/>
+          <w:lang w:val="en-US" w:eastAsia="zh-CN"/>
+        </w:rPr>
         <w:t>//在一个终端里执行这个命令</w:t>
       </w:r>
     </w:p>
@@ -14912,6 +14928,12 @@
           <w:lang w:val="en-US" w:eastAsia="zh-CN"/>
         </w:rPr>
         <w:tab/>
+      </w:r>
+      <w:r>
+        <w:rPr>
+          <w:rFonts w:hint="eastAsia"/>
+          <w:lang w:val="en-US" w:eastAsia="zh-CN"/>
+        </w:rPr>
         <w:t>//在另一个终端里执行这个命令</w:t>
       </w:r>
     </w:p>
@@ -15001,7 +15023,6 @@
           <w:lang w:val="en-US" w:eastAsia="zh-CN"/>
         </w:rPr>
         <w:tab/>
-        <w:t/>
       </w:r>
       <w:r>
         <w:rPr>
@@ -15009,6 +15030,12 @@
           <w:lang w:val="en-US" w:eastAsia="zh-CN"/>
         </w:rPr>
         <w:tab/>
+      </w:r>
+      <w:r>
+        <w:rPr>
+          <w:rFonts w:hint="eastAsia"/>
+          <w:lang w:val="en-US" w:eastAsia="zh-CN"/>
+        </w:rPr>
         <w:t>//关闭数据库的只读属性</w:t>
       </w:r>
     </w:p>
@@ -15032,6 +15059,12 @@
           <w:lang w:val="en-US" w:eastAsia="zh-CN"/>
         </w:rPr>
         <w:tab/>
+      </w:r>
+      <w:r>
+        <w:rPr>
+          <w:rFonts w:hint="eastAsia"/>
+          <w:lang w:val="en-US" w:eastAsia="zh-CN"/>
+        </w:rPr>
         <w:t>//刷新属性</w:t>
       </w:r>
     </w:p>
@@ -15168,6 +15201,12 @@
           <w:lang w:val="en-US" w:eastAsia="zh-CN"/>
         </w:rPr>
         <w:tab/>
+      </w:r>
+      <w:r>
+        <w:rPr>
+          <w:rFonts w:hint="eastAsia"/>
+          <w:lang w:val="en-US" w:eastAsia="zh-CN"/>
+        </w:rPr>
         <w:t>//在第二个终端里</w:t>
       </w:r>
     </w:p>
@@ -15319,6 +15358,12 @@
           <w:lang w:val="en-US" w:eastAsia="zh-CN"/>
         </w:rPr>
         <w:tab/>
+      </w:r>
+      <w:r>
+        <w:rPr>
+          <w:rFonts w:hint="eastAsia"/>
+          <w:lang w:val="en-US" w:eastAsia="zh-CN"/>
+        </w:rPr>
         <w:t>//不用写入任何内容，一个空文件就可以</w:t>
       </w:r>
     </w:p>
@@ -15366,8 +15411,6 @@
         </w:rPr>
         <w:t>再次通过浏览器访问就可以了。</w:t>
       </w:r>
-      <w:bookmarkStart w:id="0" w:name="_GoBack"/>
-      <w:bookmarkEnd w:id="0"/>
     </w:p>
     <w:p>
       <w:pPr>
@@ -15883,7 +15926,7 @@
           <w:lang w:val="en-US" w:eastAsia="zh-CN" w:bidi="ar-SA"/>
         </w:rPr>
         <w:pict>
-          <v:shape id="图片框 13" o:spid="_x0000_s1039" type="#_x0000_t75" style="height:311.4pt;width:414.95pt;rotation:0f;" o:ole="f" fillcolor="#FFFFFF" filled="f" o:preferrelative="t" stroked="f" coordorigin="0,0" coordsize="21600,21600">
+          <v:shape id="图片框 13" o:spid="_x0000_s1040" type="#_x0000_t75" style="height:311.4pt;width:414.95pt;rotation:0f;" o:ole="f" fillcolor="#FFFFFF" filled="f" o:preferrelative="t" stroked="f" coordorigin="0,0" coordsize="21600,21600">
             <v:fill on="f" color2="#FFFFFF" focus="0%"/>
             <v:imagedata gain="65536f" blacklevel="0f" gamma="0" o:title="swupdate_singleImageFormat" r:id="rId26"/>
             <o:lock v:ext="edit" position="f" selection="f" grouping="f" rotation="f" cropping="f" text="f" aspectratio="t"/>
@@ -23006,6 +23049,487 @@
     </w:p>
     <w:p>
       <w:pPr>
+        <w:pStyle w:val="23"/>
+        <w:rPr>
+          <w:rFonts w:hint="eastAsia"/>
+          <w:lang w:val="en-US" w:eastAsia="zh-CN"/>
+        </w:rPr>
+      </w:pPr>
+      <w:r>
+        <w:rPr>
+          <w:rFonts w:hint="eastAsia"/>
+          <w:lang w:val="en-US" w:eastAsia="zh-CN"/>
+        </w:rPr>
+        <w:t>Docker</w:t>
+      </w:r>
+    </w:p>
+    <w:p>
+      <w:pPr>
+        <w:pStyle w:val="2"/>
+        <w:rPr>
+          <w:rFonts w:hint="eastAsia"/>
+          <w:lang w:val="en-US" w:eastAsia="zh-CN"/>
+        </w:rPr>
+      </w:pPr>
+      <w:r>
+        <w:rPr>
+          <w:rFonts w:hint="eastAsia"/>
+          <w:lang w:val="en-US" w:eastAsia="zh-CN"/>
+        </w:rPr>
+        <w:t>1.安装</w:t>
+      </w:r>
+    </w:p>
+    <w:p>
+      <w:pPr>
+        <w:rPr>
+          <w:rFonts w:hint="eastAsia"/>
+        </w:rPr>
+      </w:pPr>
+      <w:r>
+        <w:rPr>
+          <w:rFonts w:hint="eastAsia"/>
+          <w:lang w:val="en-US" w:eastAsia="zh-CN"/>
+        </w:rPr>
+        <w:t>在ubuntu 16.04上安装了docker，按照如下网址进行：</w:t>
+      </w:r>
+      <w:r>
+        <w:rPr>
+          <w:rFonts w:hint="eastAsia"/>
+        </w:rPr>
+        <w:fldChar w:fldCharType="begin"/>
+      </w:r>
+      <w:r>
+        <w:rPr>
+          <w:rFonts w:hint="eastAsia"/>
+        </w:rPr>
+        <w:instrText xml:space="preserve"> HYPERLINK "https://docs.docker.com/install/linux/docker-ce/ubuntu/#os-requirements" </w:instrText>
+      </w:r>
+      <w:r>
+        <w:rPr>
+          <w:rFonts w:hint="eastAsia"/>
+        </w:rPr>
+        <w:fldChar w:fldCharType="separate"/>
+      </w:r>
+      <w:r>
+        <w:rPr>
+          <w:rStyle w:val="27"/>
+          <w:rFonts w:hint="eastAsia"/>
+        </w:rPr>
+        <w:t>https://docs.docker.com/install/linux/docker-ce/ubuntu/#os-requirements</w:t>
+      </w:r>
+      <w:r>
+        <w:rPr>
+          <w:rFonts w:hint="eastAsia"/>
+        </w:rPr>
+        <w:fldChar w:fldCharType="end"/>
+      </w:r>
+    </w:p>
+    <w:p>
+      <w:pPr>
+        <w:rPr>
+          <w:rFonts w:hint="eastAsia"/>
+          <w:lang w:val="en-US" w:eastAsia="zh-CN"/>
+        </w:rPr>
+      </w:pPr>
+      <w:r>
+        <w:rPr>
+          <w:rFonts w:hint="eastAsia"/>
+          <w:lang w:val="en-US" w:eastAsia="zh-CN"/>
+        </w:rPr>
+        <w:t>步骤概述如下：</w:t>
+      </w:r>
+    </w:p>
+    <w:p>
+      <w:pPr>
+        <w:rPr>
+          <w:rFonts w:hint="default"/>
+        </w:rPr>
+      </w:pPr>
+      <w:r>
+        <w:rPr>
+          <w:rFonts w:hint="default"/>
+        </w:rPr>
+        <w:t>sudo apt-get remove docker docker-engine docker.io</w:t>
+      </w:r>
+      <w:r>
+        <w:rPr>
+          <w:rFonts w:hint="eastAsia"/>
+          <w:lang w:val="en-US" w:eastAsia="zh-CN"/>
+        </w:rPr>
+        <w:tab/>
+      </w:r>
+      <w:r>
+        <w:rPr>
+          <w:rFonts w:hint="eastAsia"/>
+          <w:lang w:val="en-US" w:eastAsia="zh-CN"/>
+        </w:rPr>
+        <w:t>//如果已经安装过docker，要卸载掉之前的版本，如果没有安装过，可以不执行该命令</w:t>
+      </w:r>
+    </w:p>
+    <w:p>
+      <w:pPr>
+        <w:rPr>
+          <w:rFonts w:hint="eastAsia"/>
+          <w:lang w:val="en-US" w:eastAsia="zh-CN"/>
+        </w:rPr>
+      </w:pPr>
+      <w:r>
+        <w:rPr>
+          <w:rFonts w:hint="eastAsia"/>
+          <w:lang w:val="en-US" w:eastAsia="zh-CN"/>
+        </w:rPr>
+        <w:t>sudo apt-get update</w:t>
+      </w:r>
+      <w:r>
+        <w:rPr>
+          <w:rFonts w:hint="eastAsia"/>
+          <w:lang w:val="en-US" w:eastAsia="zh-CN"/>
+        </w:rPr>
+        <w:tab/>
+      </w:r>
+      <w:r>
+        <w:rPr>
+          <w:rFonts w:hint="eastAsia"/>
+          <w:lang w:val="en-US" w:eastAsia="zh-CN"/>
+        </w:rPr>
+        <w:t>//更新现在系统的软件源</w:t>
+      </w:r>
+    </w:p>
+    <w:p>
+      <w:pPr>
+        <w:rPr>
+          <w:rFonts w:hint="eastAsia"/>
+          <w:lang w:val="en-US" w:eastAsia="zh-CN"/>
+        </w:rPr>
+      </w:pPr>
+      <w:r>
+        <w:rPr>
+          <w:rFonts w:hint="eastAsia"/>
+          <w:lang w:val="en-US" w:eastAsia="zh-CN"/>
+        </w:rPr>
+        <w:t>sudo apt-get install apt-transport-https ca-certificates curl software-properties-common</w:t>
+      </w:r>
+      <w:r>
+        <w:rPr>
+          <w:rFonts w:hint="eastAsia"/>
+          <w:lang w:val="en-US" w:eastAsia="zh-CN"/>
+        </w:rPr>
+        <w:tab/>
+      </w:r>
+      <w:r>
+        <w:rPr>
+          <w:rFonts w:hint="eastAsia"/>
+          <w:lang w:val="en-US" w:eastAsia="zh-CN"/>
+        </w:rPr>
+        <w:tab/>
+      </w:r>
+      <w:r>
+        <w:rPr>
+          <w:rFonts w:hint="eastAsia"/>
+          <w:lang w:val="en-US" w:eastAsia="zh-CN"/>
+        </w:rPr>
+        <w:t>//docker安装过程中需要依赖的一些基础环境</w:t>
+      </w:r>
+    </w:p>
+    <w:p>
+      <w:pPr>
+        <w:rPr>
+          <w:rFonts w:hint="eastAsia"/>
+          <w:lang w:val="en-US" w:eastAsia="zh-CN"/>
+        </w:rPr>
+      </w:pPr>
+      <w:r>
+        <w:rPr>
+          <w:rFonts w:hint="eastAsia"/>
+          <w:lang w:val="en-US" w:eastAsia="zh-CN"/>
+        </w:rPr>
+        <w:t xml:space="preserve">curl -fsSL </w:t>
+      </w:r>
+      <w:r>
+        <w:rPr>
+          <w:rFonts w:hint="eastAsia"/>
+          <w:lang w:val="en-US" w:eastAsia="zh-CN"/>
+        </w:rPr>
+        <w:fldChar w:fldCharType="begin"/>
+      </w:r>
+      <w:r>
+        <w:rPr>
+          <w:rFonts w:hint="eastAsia"/>
+          <w:lang w:val="en-US" w:eastAsia="zh-CN"/>
+        </w:rPr>
+        <w:instrText xml:space="preserve"> HYPERLINK "https://download.docker.com/linux/ubuntu/gpg" </w:instrText>
+      </w:r>
+      <w:r>
+        <w:rPr>
+          <w:rFonts w:hint="eastAsia"/>
+          <w:lang w:val="en-US" w:eastAsia="zh-CN"/>
+        </w:rPr>
+        <w:fldChar w:fldCharType="separate"/>
+      </w:r>
+      <w:r>
+        <w:rPr>
+          <w:rStyle w:val="27"/>
+          <w:rFonts w:hint="eastAsia"/>
+          <w:lang w:val="en-US" w:eastAsia="zh-CN"/>
+        </w:rPr>
+        <w:t>https://download.docker.com/linux/ubuntu/gpg</w:t>
+      </w:r>
+      <w:r>
+        <w:rPr>
+          <w:rFonts w:hint="eastAsia"/>
+          <w:lang w:val="en-US" w:eastAsia="zh-CN"/>
+        </w:rPr>
+        <w:fldChar w:fldCharType="end"/>
+      </w:r>
+      <w:r>
+        <w:rPr>
+          <w:rFonts w:hint="eastAsia"/>
+          <w:lang w:val="en-US" w:eastAsia="zh-CN"/>
+        </w:rPr>
+        <w:t xml:space="preserve"> | sudo apt-key add -</w:t>
+      </w:r>
+      <w:r>
+        <w:rPr>
+          <w:rFonts w:hint="eastAsia"/>
+          <w:lang w:val="en-US" w:eastAsia="zh-CN"/>
+        </w:rPr>
+        <w:tab/>
+      </w:r>
+      <w:r>
+        <w:rPr>
+          <w:rFonts w:hint="eastAsia"/>
+          <w:lang w:val="en-US" w:eastAsia="zh-CN"/>
+        </w:rPr>
+        <w:t>//向docker官网要基本信息</w:t>
+      </w:r>
+    </w:p>
+    <w:p>
+      <w:pPr>
+        <w:rPr>
+          <w:rFonts w:hint="eastAsia"/>
+          <w:lang w:val="en-US" w:eastAsia="zh-CN"/>
+        </w:rPr>
+      </w:pPr>
+      <w:r>
+        <w:rPr>
+          <w:rFonts w:hint="eastAsia"/>
+          <w:lang w:val="en-US" w:eastAsia="zh-CN"/>
+        </w:rPr>
+        <w:t>sudo apt-key fingerprint 0EBFCD88</w:t>
+      </w:r>
+      <w:r>
+        <w:rPr>
+          <w:rFonts w:hint="eastAsia"/>
+          <w:lang w:val="en-US" w:eastAsia="zh-CN"/>
+        </w:rPr>
+        <w:tab/>
+      </w:r>
+      <w:r>
+        <w:rPr>
+          <w:rFonts w:hint="eastAsia"/>
+          <w:lang w:val="en-US" w:eastAsia="zh-CN"/>
+        </w:rPr>
+        <w:t>//校验上面的这条命令是否执行成功</w:t>
+      </w:r>
+    </w:p>
+    <w:p>
+      <w:pPr>
+        <w:rPr>
+          <w:rFonts w:hint="eastAsia"/>
+          <w:lang w:val="en-US" w:eastAsia="zh-CN"/>
+        </w:rPr>
+      </w:pPr>
+      <w:r>
+        <w:rPr>
+          <w:rFonts w:hint="eastAsia"/>
+          <w:lang w:val="en-US" w:eastAsia="zh-CN"/>
+        </w:rPr>
+        <w:t xml:space="preserve">sudo add-apt-repository </w:t>
+      </w:r>
+      <w:r>
+        <w:rPr>
+          <w:rFonts w:hint="default"/>
+          <w:lang w:val="en-US" w:eastAsia="zh-CN"/>
+        </w:rPr>
+        <w:t>“</w:t>
+      </w:r>
+      <w:r>
+        <w:rPr>
+          <w:rFonts w:hint="eastAsia"/>
+          <w:lang w:val="en-US" w:eastAsia="zh-CN"/>
+        </w:rPr>
+        <w:t xml:space="preserve">deb [arch-amd64] </w:t>
+      </w:r>
+      <w:r>
+        <w:rPr>
+          <w:rFonts w:hint="eastAsia"/>
+          <w:lang w:val="en-US" w:eastAsia="zh-CN"/>
+        </w:rPr>
+        <w:fldChar w:fldCharType="begin"/>
+      </w:r>
+      <w:r>
+        <w:rPr>
+          <w:rFonts w:hint="eastAsia"/>
+          <w:lang w:val="en-US" w:eastAsia="zh-CN"/>
+        </w:rPr>
+        <w:instrText xml:space="preserve"> HYPERLINK "https://download.docker.com/linux/ubuntu" </w:instrText>
+      </w:r>
+      <w:r>
+        <w:rPr>
+          <w:rFonts w:hint="eastAsia"/>
+          <w:lang w:val="en-US" w:eastAsia="zh-CN"/>
+        </w:rPr>
+        <w:fldChar w:fldCharType="separate"/>
+      </w:r>
+      <w:r>
+        <w:rPr>
+          <w:rStyle w:val="27"/>
+          <w:rFonts w:hint="eastAsia"/>
+          <w:lang w:val="en-US" w:eastAsia="zh-CN"/>
+        </w:rPr>
+        <w:t>https://download.docker.com/linux/ubuntu</w:t>
+      </w:r>
+      <w:r>
+        <w:rPr>
+          <w:rFonts w:hint="eastAsia"/>
+          <w:lang w:val="en-US" w:eastAsia="zh-CN"/>
+        </w:rPr>
+        <w:fldChar w:fldCharType="end"/>
+      </w:r>
+      <w:r>
+        <w:rPr>
+          <w:rFonts w:hint="eastAsia"/>
+          <w:lang w:val="en-US" w:eastAsia="zh-CN"/>
+        </w:rPr>
+        <w:t xml:space="preserve"> $(lsb_release -cs) stable</w:t>
+      </w:r>
+      <w:r>
+        <w:rPr>
+          <w:rFonts w:hint="default"/>
+          <w:lang w:val="en-US" w:eastAsia="zh-CN"/>
+        </w:rPr>
+        <w:t>”</w:t>
+      </w:r>
+      <w:r>
+        <w:rPr>
+          <w:rFonts w:hint="eastAsia"/>
+          <w:lang w:val="en-US" w:eastAsia="zh-CN"/>
+        </w:rPr>
+        <w:tab/>
+      </w:r>
+      <w:r>
+        <w:rPr>
+          <w:rFonts w:hint="eastAsia"/>
+          <w:lang w:val="en-US" w:eastAsia="zh-CN"/>
+        </w:rPr>
+        <w:t>//添加docker的仓库</w:t>
+      </w:r>
+    </w:p>
+    <w:p>
+      <w:pPr>
+        <w:rPr>
+          <w:rFonts w:hint="eastAsia"/>
+          <w:lang w:val="en-US" w:eastAsia="zh-CN"/>
+        </w:rPr>
+      </w:pPr>
+      <w:r>
+        <w:rPr>
+          <w:rFonts w:hint="eastAsia"/>
+          <w:lang w:val="en-US" w:eastAsia="zh-CN"/>
+        </w:rPr>
+        <w:t>apt-get update</w:t>
+      </w:r>
+      <w:r>
+        <w:rPr>
+          <w:rFonts w:hint="eastAsia"/>
+          <w:lang w:val="en-US" w:eastAsia="zh-CN"/>
+        </w:rPr>
+        <w:tab/>
+      </w:r>
+      <w:r>
+        <w:rPr>
+          <w:rFonts w:hint="eastAsia"/>
+          <w:lang w:val="en-US" w:eastAsia="zh-CN"/>
+        </w:rPr>
+        <w:t>//可以看到docker仓库的信息</w:t>
+      </w:r>
+    </w:p>
+    <w:p>
+      <w:pPr>
+        <w:rPr>
+          <w:rFonts w:hint="eastAsia"/>
+          <w:lang w:val="en-US" w:eastAsia="zh-CN"/>
+        </w:rPr>
+      </w:pPr>
+      <w:r>
+        <w:rPr>
+          <w:rFonts w:hint="eastAsia"/>
+          <w:lang w:val="en-US" w:eastAsia="zh-CN"/>
+        </w:rPr>
+        <w:t>apt-get install docker-ce</w:t>
+      </w:r>
+      <w:r>
+        <w:rPr>
+          <w:rFonts w:hint="eastAsia"/>
+          <w:lang w:val="en-US" w:eastAsia="zh-CN"/>
+        </w:rPr>
+        <w:tab/>
+      </w:r>
+      <w:r>
+        <w:rPr>
+          <w:rFonts w:hint="eastAsia"/>
+          <w:lang w:val="en-US" w:eastAsia="zh-CN"/>
+        </w:rPr>
+        <w:tab/>
+      </w:r>
+      <w:r>
+        <w:rPr>
+          <w:rFonts w:hint="eastAsia"/>
+          <w:lang w:val="en-US" w:eastAsia="zh-CN"/>
+        </w:rPr>
+        <w:t>//安装docker社区版就可以</w:t>
+      </w:r>
+    </w:p>
+    <w:p>
+      <w:pPr>
+        <w:rPr>
+          <w:rFonts w:hint="eastAsia"/>
+          <w:lang w:val="en-US" w:eastAsia="zh-CN"/>
+        </w:rPr>
+      </w:pPr>
+      <w:r>
+        <w:rPr>
+          <w:rFonts w:hint="eastAsia"/>
+          <w:lang w:val="en-US" w:eastAsia="zh-CN"/>
+        </w:rPr>
+        <w:t>docker run hello-world</w:t>
+      </w:r>
+      <w:r>
+        <w:rPr>
+          <w:rFonts w:hint="eastAsia"/>
+          <w:lang w:val="en-US" w:eastAsia="zh-CN"/>
+        </w:rPr>
+        <w:tab/>
+      </w:r>
+      <w:r>
+        <w:rPr>
+          <w:rFonts w:hint="eastAsia"/>
+          <w:lang w:val="en-US" w:eastAsia="zh-CN"/>
+        </w:rPr>
+        <w:t>//使用helloworld程序测试一下docker是否安装完成</w:t>
+      </w:r>
+    </w:p>
+    <w:p>
+      <w:pPr>
+        <w:ind w:left="0" w:leftChars="0" w:firstLine="0" w:firstLineChars="0"/>
+        <w:rPr>
+          <w:rFonts w:hint="eastAsia"/>
+          <w:lang w:val="en-US" w:eastAsia="zh-CN"/>
+        </w:rPr>
+      </w:pPr>
+    </w:p>
+    <w:p>
+      <w:pPr>
         <w:pStyle w:val="5"/>
         <w:rPr>
           <w:rFonts w:hint="eastAsia"/>
@@ -23017,7 +23541,52 @@
           <w:rFonts w:hint="eastAsia"/>
           <w:lang w:val="en-US" w:eastAsia="zh-CN"/>
         </w:rPr>
-        <w:t>3.3.后续工作</w:t>
+        <w:t>1.1.自实现hello world</w:t>
+      </w:r>
+    </w:p>
+    <w:p>
+      <w:pPr>
+        <w:rPr>
+          <w:rFonts w:hint="eastAsia"/>
+          <w:lang w:val="en-US" w:eastAsia="zh-CN"/>
+        </w:rPr>
+      </w:pPr>
+      <w:r>
+        <w:rPr>
+          <w:rFonts w:hint="eastAsia"/>
+          <w:lang w:val="en-US" w:eastAsia="zh-CN"/>
+        </w:rPr>
+        <w:t>上述的“docker run hello-world”命令，是直接去下载docker官方存在的hello-world到本地，再运行的。</w:t>
+      </w:r>
+    </w:p>
+    <w:p>
+      <w:pPr>
+        <w:rPr>
+          <w:rFonts w:hint="eastAsia"/>
+          <w:lang w:val="en-US" w:eastAsia="zh-CN"/>
+        </w:rPr>
+      </w:pPr>
+      <w:r>
+        <w:rPr>
+          <w:rFonts w:hint="eastAsia"/>
+          <w:lang w:val="en-US" w:eastAsia="zh-CN"/>
+        </w:rPr>
+        <w:t>这里是要在本地实现一个hello world，然后以docker的形式运行它。</w:t>
+      </w:r>
+    </w:p>
+    <w:p>
+      <w:pPr>
+        <w:rPr>
+          <w:rFonts w:hint="eastAsia"/>
+          <w:lang w:val="en-US" w:eastAsia="zh-CN"/>
+        </w:rPr>
+      </w:pPr>
+      <w:r>
+        <w:rPr>
+          <w:rFonts w:hint="eastAsia"/>
+          <w:lang w:val="en-US" w:eastAsia="zh-CN"/>
+        </w:rPr>
+        <w:t>新建一个目录，里面新建一个hello.c文件，内容如1.1.1章节；新建一个Dockerfile文件，内容如1.1.2。然后分别执行1.1.3中和1.1.4中的命令，即可完成自实现的hello world的功能。</w:t>
       </w:r>
     </w:p>
     <w:p>
@@ -23033,171 +23602,158 @@
           <w:rFonts w:hint="eastAsia"/>
           <w:lang w:val="en-US" w:eastAsia="zh-CN"/>
         </w:rPr>
-        <w:t>3.3.1.继续预研</w:t>
-      </w:r>
-    </w:p>
-    <w:p>
-      <w:pPr>
-        <w:rPr>
-          <w:rFonts w:hint="eastAsia"/>
-          <w:lang w:val="en-US" w:eastAsia="zh-CN"/>
-        </w:rPr>
-      </w:pPr>
-      <w:r>
-        <w:rPr>
-          <w:rFonts w:hint="eastAsia"/>
-          <w:lang w:val="en-US" w:eastAsia="zh-CN"/>
-        </w:rPr>
-        <w:t>后续有几个部分需要继续预研：</w:t>
-      </w:r>
-    </w:p>
-    <w:p>
-      <w:pPr>
-        <w:numPr>
-          <w:ilvl w:val="0"/>
-          <w:numId w:val="21"/>
-        </w:numPr>
-        <w:ind w:left="0" w:leftChars="0" w:firstLine="425" w:firstLineChars="0"/>
-        <w:rPr>
-          <w:rFonts w:hint="eastAsia"/>
-          <w:lang w:val="en-US" w:eastAsia="zh-CN"/>
-        </w:rPr>
-      </w:pPr>
-      <w:r>
-        <w:rPr>
-          <w:rFonts w:hint="eastAsia"/>
-          <w:lang w:val="en-US" w:eastAsia="zh-CN"/>
-        </w:rPr>
-        <w:t>嵌入式平台的基础环境搭建，目标是在36平台上可以正常运行期swupdate进程：</w:t>
-      </w:r>
-    </w:p>
-    <w:p>
-      <w:pPr>
-        <w:numPr>
-          <w:ilvl w:val="1"/>
-          <w:numId w:val="21"/>
-        </w:numPr>
-        <w:ind w:left="420" w:leftChars="0" w:firstLine="425" w:firstLineChars="0"/>
-        <w:rPr>
-          <w:rFonts w:hint="eastAsia"/>
-          <w:lang w:val="en-US" w:eastAsia="zh-CN"/>
-        </w:rPr>
-      </w:pPr>
-      <w:r>
-        <w:rPr>
-          <w:rFonts w:hint="eastAsia"/>
-          <w:lang w:val="en-US" w:eastAsia="zh-CN"/>
-        </w:rPr>
-        <w:t>所需第三方库文件的编译；</w:t>
-      </w:r>
-    </w:p>
-    <w:p>
-      <w:pPr>
-        <w:numPr>
-          <w:ilvl w:val="1"/>
-          <w:numId w:val="21"/>
-        </w:numPr>
-        <w:ind w:left="420" w:leftChars="0" w:firstLine="425" w:firstLineChars="0"/>
-        <w:rPr>
-          <w:rFonts w:hint="eastAsia"/>
-          <w:lang w:val="en-US" w:eastAsia="zh-CN"/>
-        </w:rPr>
-      </w:pPr>
-      <w:r>
-        <w:rPr>
-          <w:rFonts w:hint="eastAsia"/>
-          <w:lang w:val="en-US" w:eastAsia="zh-CN"/>
-        </w:rPr>
-        <w:t>swupdate的交叉编译；</w:t>
-      </w:r>
-    </w:p>
-    <w:p>
-      <w:pPr>
-        <w:numPr>
-          <w:ilvl w:val="0"/>
-          <w:numId w:val="21"/>
-        </w:numPr>
-        <w:ind w:left="0" w:leftChars="0" w:firstLine="425" w:firstLineChars="0"/>
-        <w:rPr>
-          <w:rFonts w:hint="eastAsia"/>
-          <w:lang w:val="en-US" w:eastAsia="zh-CN"/>
-        </w:rPr>
-      </w:pPr>
-      <w:r>
-        <w:rPr>
-          <w:rFonts w:hint="eastAsia"/>
-          <w:lang w:val="en-US" w:eastAsia="zh-CN"/>
-        </w:rPr>
-        <w:t>应用层的其他功能调研：</w:t>
-      </w:r>
-    </w:p>
-    <w:p>
-      <w:pPr>
-        <w:numPr>
-          <w:ilvl w:val="1"/>
-          <w:numId w:val="21"/>
-        </w:numPr>
-        <w:ind w:left="420" w:leftChars="0" w:firstLine="425" w:firstLineChars="0"/>
-        <w:rPr>
-          <w:rFonts w:hint="eastAsia"/>
-          <w:lang w:val="en-US" w:eastAsia="zh-CN"/>
-        </w:rPr>
-      </w:pPr>
-      <w:r>
-        <w:rPr>
-          <w:rFonts w:hint="eastAsia"/>
-          <w:lang w:val="en-US" w:eastAsia="zh-CN"/>
-        </w:rPr>
-        <w:t>直接通过browser执行升级流程；</w:t>
-      </w:r>
-    </w:p>
-    <w:p>
-      <w:pPr>
-        <w:numPr>
-          <w:ilvl w:val="1"/>
-          <w:numId w:val="21"/>
-        </w:numPr>
-        <w:ind w:left="420" w:leftChars="0" w:firstLine="425" w:firstLineChars="0"/>
-        <w:rPr>
-          <w:rFonts w:hint="eastAsia"/>
-          <w:lang w:val="en-US" w:eastAsia="zh-CN"/>
-        </w:rPr>
-      </w:pPr>
-      <w:r>
-        <w:rPr>
-          <w:rFonts w:hint="eastAsia"/>
-          <w:lang w:val="en-US" w:eastAsia="zh-CN"/>
-        </w:rPr>
-        <w:t>通过U盘内的swu文件升级；</w:t>
-      </w:r>
-    </w:p>
-    <w:p>
-      <w:pPr>
-        <w:numPr>
-          <w:ilvl w:val="0"/>
-          <w:numId w:val="21"/>
-        </w:numPr>
-        <w:ind w:left="0" w:leftChars="0" w:firstLine="425" w:firstLineChars="0"/>
-        <w:rPr>
-          <w:rFonts w:hint="eastAsia"/>
-          <w:lang w:val="en-US" w:eastAsia="zh-CN"/>
-        </w:rPr>
-      </w:pPr>
-      <w:r>
-        <w:rPr>
-          <w:rFonts w:hint="eastAsia"/>
-          <w:lang w:val="en-US" w:eastAsia="zh-CN"/>
-        </w:rPr>
-        <w:t>联调，应用层的功能与嵌入式平台的结合；</w:t>
-      </w:r>
-    </w:p>
-    <w:p>
-      <w:pPr>
-        <w:rPr>
-          <w:rFonts w:hint="eastAsia"/>
-          <w:lang w:val="en-US" w:eastAsia="zh-CN"/>
-        </w:rPr>
-      </w:pPr>
+        <w:t>1.1.1.hello.c</w:t>
+      </w:r>
+    </w:p>
+    <w:p>
+      <w:pPr>
+        <w:rPr>
+          <w:rFonts w:hint="eastAsia"/>
+          <w:lang w:val="en-US" w:eastAsia="zh-CN"/>
+        </w:rPr>
+      </w:pPr>
+      <w:r>
+        <w:rPr>
+          <w:rFonts w:hint="eastAsia"/>
+          <w:lang w:val="en-US" w:eastAsia="zh-CN"/>
+        </w:rPr>
+        <w:t>#include &lt;stdio.h&gt;</w:t>
+      </w:r>
+    </w:p>
+    <w:p>
+      <w:pPr>
+        <w:rPr>
+          <w:rFonts w:hint="eastAsia"/>
+          <w:lang w:val="en-US" w:eastAsia="zh-CN"/>
+        </w:rPr>
+      </w:pPr>
+      <w:r>
+        <w:rPr>
+          <w:rFonts w:hint="eastAsia"/>
+          <w:lang w:val="en-US" w:eastAsia="zh-CN"/>
+        </w:rPr>
+        <w:t>int main(int argc, char **argv)</w:t>
+      </w:r>
+    </w:p>
+    <w:p>
+      <w:pPr>
+        <w:rPr>
+          <w:rFonts w:hint="eastAsia"/>
+          <w:lang w:val="en-US" w:eastAsia="zh-CN"/>
+        </w:rPr>
+      </w:pPr>
+      <w:r>
+        <w:rPr>
+          <w:rFonts w:hint="eastAsia"/>
+          <w:lang w:val="en-US" w:eastAsia="zh-CN"/>
+        </w:rPr>
+        <w:t>{</w:t>
+      </w:r>
+    </w:p>
+    <w:p>
+      <w:pPr>
+        <w:ind w:left="420" w:leftChars="0"/>
+        <w:rPr>
+          <w:rFonts w:hint="eastAsia"/>
+          <w:lang w:val="en-US" w:eastAsia="zh-CN"/>
+        </w:rPr>
+      </w:pPr>
+      <w:r>
+        <w:rPr>
+          <w:rFonts w:hint="eastAsia"/>
+          <w:lang w:val="en-US" w:eastAsia="zh-CN"/>
+        </w:rPr>
+        <w:t>printf(</w:t>
+      </w:r>
+      <w:r>
+        <w:rPr>
+          <w:rFonts w:hint="default"/>
+          <w:lang w:val="en-US" w:eastAsia="zh-CN"/>
+        </w:rPr>
+        <w:t>“</w:t>
+      </w:r>
+      <w:r>
+        <w:rPr>
+          <w:rFonts w:hint="eastAsia"/>
+          <w:lang w:val="en-US" w:eastAsia="zh-CN"/>
+        </w:rPr>
+        <w:t>Hello world.\n</w:t>
+      </w:r>
+      <w:r>
+        <w:rPr>
+          <w:rFonts w:hint="default"/>
+          <w:lang w:val="en-US" w:eastAsia="zh-CN"/>
+        </w:rPr>
+        <w:t>”</w:t>
+      </w:r>
+      <w:r>
+        <w:rPr>
+          <w:rFonts w:hint="eastAsia"/>
+          <w:lang w:val="en-US" w:eastAsia="zh-CN"/>
+        </w:rPr>
+        <w:t>);</w:t>
+      </w:r>
+    </w:p>
+    <w:p>
+      <w:pPr>
+        <w:ind w:left="420" w:leftChars="0"/>
+        <w:rPr>
+          <w:rFonts w:hint="eastAsia"/>
+          <w:lang w:val="en-US" w:eastAsia="zh-CN"/>
+        </w:rPr>
+      </w:pPr>
+      <w:r>
+        <w:rPr>
+          <w:rFonts w:hint="eastAsia"/>
+          <w:lang w:val="en-US" w:eastAsia="zh-CN"/>
+        </w:rPr>
+        <w:t>return 0;</w:t>
+      </w:r>
+    </w:p>
+    <w:p>
+      <w:pPr>
+        <w:rPr>
+          <w:rFonts w:hint="eastAsia"/>
+          <w:lang w:val="en-US" w:eastAsia="zh-CN"/>
+        </w:rPr>
+      </w:pPr>
+      <w:r>
+        <w:rPr>
+          <w:rFonts w:hint="eastAsia"/>
+          <w:lang w:val="en-US" w:eastAsia="zh-CN"/>
+        </w:rPr>
+        <w:t>}</w:t>
+      </w:r>
+    </w:p>
+    <w:p>
+      <w:pPr>
+        <w:rPr>
+          <w:rFonts w:hint="eastAsia"/>
+          <w:lang w:val="en-US" w:eastAsia="zh-CN"/>
+        </w:rPr>
+      </w:pPr>
+      <w:r>
+        <w:rPr>
+          <w:rFonts w:hint="eastAsia"/>
+          <w:lang w:val="en-US" w:eastAsia="zh-CN"/>
+        </w:rPr>
+        <w:t>gcc -static -o myHello hello.c</w:t>
+      </w:r>
+    </w:p>
+    <w:p>
+      <w:pPr>
+        <w:rPr>
+          <w:rFonts w:hint="eastAsia"/>
+          <w:lang w:val="en-US" w:eastAsia="zh-CN"/>
+        </w:rPr>
+      </w:pPr>
+      <w:r>
+        <w:rPr>
+          <w:rFonts w:hint="eastAsia"/>
+          <w:lang w:val="en-US" w:eastAsia="zh-CN"/>
+        </w:rPr>
+        <w:t>加“-static”参数是为了防止有动态库依赖所导致的编译失败。</w:t>
+      </w:r>
     </w:p>
     <w:p>
       <w:pPr>
@@ -23212,31 +23768,96 @@
           <w:rFonts w:hint="eastAsia"/>
           <w:lang w:val="en-US" w:eastAsia="zh-CN"/>
         </w:rPr>
-        <w:t>3.3.2.V1</w:t>
-      </w:r>
-    </w:p>
-    <w:p>
-      <w:pPr>
-        <w:rPr>
-          <w:rFonts w:hint="eastAsia"/>
-          <w:lang w:val="en-US" w:eastAsia="zh-CN"/>
-        </w:rPr>
-      </w:pPr>
-      <w:r>
-        <w:rPr>
-          <w:rFonts w:hint="eastAsia"/>
-          <w:lang w:val="en-US" w:eastAsia="zh-CN"/>
-        </w:rPr>
-        <w:t>V1主要想坐到的目标是：定义好升级文件的格式，这种格式的文件，可以像现在的uptools一样正常升级到36的嵌入式平台上。</w:t>
-      </w:r>
-    </w:p>
-    <w:p>
-      <w:pPr>
-        <w:rPr>
-          <w:rFonts w:hint="eastAsia"/>
-          <w:lang w:val="en-US" w:eastAsia="zh-CN"/>
-        </w:rPr>
-      </w:pPr>
+        <w:t>1.1.2.Dockerfile</w:t>
+      </w:r>
+    </w:p>
+    <w:p>
+      <w:pPr>
+        <w:rPr>
+          <w:rFonts w:hint="eastAsia"/>
+          <w:lang w:val="en-US" w:eastAsia="zh-CN"/>
+        </w:rPr>
+      </w:pPr>
+      <w:r>
+        <w:rPr>
+          <w:rFonts w:hint="eastAsia"/>
+          <w:lang w:val="en-US" w:eastAsia="zh-CN"/>
+        </w:rPr>
+        <w:t>Dockerfile文件命名必须是第一个字母大写，其他字母小写。</w:t>
+      </w:r>
+    </w:p>
+    <w:p>
+      <w:pPr>
+        <w:rPr>
+          <w:rFonts w:hint="eastAsia"/>
+          <w:lang w:val="en-US" w:eastAsia="zh-CN"/>
+        </w:rPr>
+      </w:pPr>
+      <w:r>
+        <w:rPr>
+          <w:rFonts w:hint="eastAsia"/>
+          <w:lang w:val="en-US" w:eastAsia="zh-CN"/>
+        </w:rPr>
+        <w:t>FROM scratch</w:t>
+      </w:r>
+    </w:p>
+    <w:p>
+      <w:pPr>
+        <w:rPr>
+          <w:rFonts w:hint="eastAsia"/>
+          <w:lang w:val="en-US" w:eastAsia="zh-CN"/>
+        </w:rPr>
+      </w:pPr>
+      <w:r>
+        <w:rPr>
+          <w:rFonts w:hint="eastAsia"/>
+          <w:lang w:val="en-US" w:eastAsia="zh-CN"/>
+        </w:rPr>
+        <w:t>COPY myHello /</w:t>
+      </w:r>
+    </w:p>
+    <w:p>
+      <w:pPr>
+        <w:rPr>
+          <w:rFonts w:hint="eastAsia"/>
+          <w:lang w:val="en-US" w:eastAsia="zh-CN"/>
+        </w:rPr>
+      </w:pPr>
+      <w:r>
+        <w:rPr>
+          <w:rFonts w:hint="eastAsia"/>
+          <w:lang w:val="en-US" w:eastAsia="zh-CN"/>
+        </w:rPr>
+        <w:t>CMD [</w:t>
+      </w:r>
+      <w:r>
+        <w:rPr>
+          <w:rFonts w:hint="default"/>
+          <w:lang w:val="en-US" w:eastAsia="zh-CN"/>
+        </w:rPr>
+        <w:t>“</w:t>
+      </w:r>
+      <w:r>
+        <w:rPr>
+          <w:rFonts w:hint="eastAsia"/>
+          <w:lang w:val="en-US" w:eastAsia="zh-CN"/>
+        </w:rPr>
+        <w:t>/myHello</w:t>
+      </w:r>
+      <w:r>
+        <w:rPr>
+          <w:rFonts w:hint="default"/>
+          <w:lang w:val="en-US" w:eastAsia="zh-CN"/>
+        </w:rPr>
+        <w:t>”</w:t>
+      </w:r>
+      <w:r>
+        <w:rPr>
+          <w:rFonts w:hint="eastAsia"/>
+          <w:lang w:val="en-US" w:eastAsia="zh-CN"/>
+        </w:rPr>
+        <w:t>]</w:t>
+      </w:r>
     </w:p>
     <w:p>
       <w:pPr>
@@ -23251,23 +23872,1043 @@
           <w:rFonts w:hint="eastAsia"/>
           <w:lang w:val="en-US" w:eastAsia="zh-CN"/>
         </w:rPr>
-        <w:t>3.3.3.V2</w:t>
-      </w:r>
-    </w:p>
-    <w:p>
-      <w:pPr>
-        <w:rPr>
-          <w:rFonts w:hint="eastAsia"/>
-          <w:lang w:val="en-US" w:eastAsia="zh-CN"/>
-        </w:rPr>
-      </w:pPr>
-      <w:r>
-        <w:rPr>
-          <w:rFonts w:hint="eastAsia"/>
-          <w:lang w:val="en-US" w:eastAsia="zh-CN"/>
-        </w:rPr>
-        <w:t>V2想要做到的目标是：可以支持double firmware的方式执行升级操作；</w:t>
-      </w:r>
+        <w:t>1.1.3.build</w:t>
+      </w:r>
+    </w:p>
+    <w:p>
+      <w:pPr>
+        <w:rPr>
+          <w:rFonts w:hint="eastAsia"/>
+          <w:lang w:val="en-US" w:eastAsia="zh-CN"/>
+        </w:rPr>
+      </w:pPr>
+      <w:r>
+        <w:rPr>
+          <w:rFonts w:hint="eastAsia"/>
+          <w:lang w:val="en-US" w:eastAsia="zh-CN"/>
+        </w:rPr>
+        <w:t>docker build -t mydockerhello .</w:t>
+      </w:r>
+    </w:p>
+    <w:p>
+      <w:pPr>
+        <w:rPr>
+          <w:rFonts w:hint="eastAsia"/>
+          <w:lang w:val="en-US" w:eastAsia="zh-CN"/>
+        </w:rPr>
+      </w:pPr>
+      <w:r>
+        <w:rPr>
+          <w:rFonts w:hint="eastAsia"/>
+          <w:lang w:val="en-US" w:eastAsia="zh-CN"/>
+        </w:rPr>
+        <w:t>要注意，mydockerhello是作为docker中的image别名存在的，必须全部是小写！</w:t>
+      </w:r>
+    </w:p>
+    <w:p>
+      <w:pPr>
+        <w:pStyle w:val="7"/>
+        <w:rPr>
+          <w:rFonts w:hint="eastAsia"/>
+          <w:lang w:val="en-US" w:eastAsia="zh-CN"/>
+        </w:rPr>
+      </w:pPr>
+      <w:r>
+        <w:rPr>
+          <w:rFonts w:hint="eastAsia"/>
+          <w:lang w:val="en-US" w:eastAsia="zh-CN"/>
+        </w:rPr>
+        <w:t>1.1.4.run</w:t>
+      </w:r>
+    </w:p>
+    <w:p>
+      <w:pPr>
+        <w:rPr>
+          <w:rFonts w:hint="eastAsia"/>
+          <w:lang w:val="en-US" w:eastAsia="zh-CN"/>
+        </w:rPr>
+      </w:pPr>
+      <w:r>
+        <w:rPr>
+          <w:rFonts w:hint="eastAsia"/>
+          <w:lang w:val="en-US" w:eastAsia="zh-CN"/>
+        </w:rPr>
+        <w:t>docker run mydockerhello</w:t>
+      </w:r>
+    </w:p>
+    <w:p>
+      <w:pPr>
+        <w:rPr>
+          <w:rFonts w:hint="eastAsia"/>
+          <w:lang w:val="en-US" w:eastAsia="zh-CN"/>
+        </w:rPr>
+      </w:pPr>
+      <w:r>
+        <w:rPr>
+          <w:rFonts w:hint="eastAsia"/>
+          <w:lang w:val="en-US" w:eastAsia="zh-CN"/>
+        </w:rPr>
+        <w:t>这里run后面跟的参数，就是1.1.3中指定的image别名。</w:t>
+      </w:r>
+    </w:p>
+    <w:p>
+      <w:pPr>
+        <w:pStyle w:val="2"/>
+        <w:rPr>
+          <w:rFonts w:hint="eastAsia"/>
+          <w:lang w:val="en-US" w:eastAsia="zh-CN"/>
+        </w:rPr>
+      </w:pPr>
+      <w:r>
+        <w:rPr>
+          <w:rFonts w:hint="eastAsia"/>
+          <w:lang w:val="en-US" w:eastAsia="zh-CN"/>
+        </w:rPr>
+        <w:t>2.Dockerfile</w:t>
+      </w:r>
+    </w:p>
+    <w:p>
+      <w:pPr>
+        <w:rPr>
+          <w:rFonts w:hint="eastAsia"/>
+        </w:rPr>
+      </w:pPr>
+      <w:r>
+        <w:rPr>
+          <w:rFonts w:hint="eastAsia"/>
+        </w:rPr>
+        <w:fldChar w:fldCharType="begin"/>
+      </w:r>
+      <w:r>
+        <w:rPr>
+          <w:rFonts w:hint="eastAsia"/>
+        </w:rPr>
+        <w:instrText xml:space="preserve"> HYPERLINK "https://blog.csdn.net/yjk13703623757/article/details/68945646" </w:instrText>
+      </w:r>
+      <w:r>
+        <w:rPr>
+          <w:rFonts w:hint="eastAsia"/>
+        </w:rPr>
+        <w:fldChar w:fldCharType="separate"/>
+      </w:r>
+      <w:r>
+        <w:rPr>
+          <w:rStyle w:val="27"/>
+          <w:rFonts w:hint="eastAsia"/>
+        </w:rPr>
+        <w:t>https://blog.csdn.net/yjk13703623757/article/details/68945646</w:t>
+      </w:r>
+      <w:r>
+        <w:rPr>
+          <w:rFonts w:hint="eastAsia"/>
+        </w:rPr>
+        <w:fldChar w:fldCharType="end"/>
+      </w:r>
+    </w:p>
+    <w:p>
+      <w:pPr>
+        <w:rPr>
+          <w:rFonts w:hint="eastAsia"/>
+          <w:lang w:val="en-US" w:eastAsia="zh-CN"/>
+        </w:rPr>
+      </w:pPr>
+      <w:r>
+        <w:rPr>
+          <w:rFonts w:hint="eastAsia"/>
+          <w:lang w:val="en-US" w:eastAsia="zh-CN"/>
+        </w:rPr>
+        <w:t>Dockerfile是一种被docker程序解释的脚本，类似于Makefile对于make的定位。其存在特定的编写规则，概述如下。</w:t>
+      </w:r>
+    </w:p>
+    <w:p>
+      <w:pPr>
+        <w:rPr>
+          <w:rFonts w:hint="eastAsia"/>
+          <w:lang w:val="en-US" w:eastAsia="zh-CN"/>
+        </w:rPr>
+      </w:pPr>
+      <w:r>
+        <w:rPr>
+          <w:rFonts w:hint="eastAsia"/>
+          <w:lang w:val="en-US" w:eastAsia="zh-CN"/>
+        </w:rPr>
+        <w:t>Dockerfile以行为单位，每一行的格式，都是：INSTRUCTION argument，这种格式。</w:t>
+      </w:r>
+    </w:p>
+    <w:p>
+      <w:pPr>
+        <w:rPr>
+          <w:rFonts w:hint="eastAsia"/>
+          <w:lang w:val="en-US" w:eastAsia="zh-CN"/>
+        </w:rPr>
+      </w:pPr>
+      <w:r>
+        <w:rPr>
+          <w:rFonts w:hint="eastAsia"/>
+          <w:lang w:val="en-US" w:eastAsia="zh-CN"/>
+        </w:rPr>
+        <w:t>Dockerfile的指令并不区分大小写，但是当前都建议指令部分全部大写。</w:t>
+      </w:r>
+    </w:p>
+    <w:p>
+      <w:pPr>
+        <w:rPr>
+          <w:rFonts w:hint="eastAsia"/>
+          <w:lang w:val="en-US" w:eastAsia="zh-CN"/>
+        </w:rPr>
+      </w:pPr>
+      <w:r>
+        <w:rPr>
+          <w:rFonts w:hint="eastAsia"/>
+          <w:lang w:val="en-US" w:eastAsia="zh-CN"/>
+        </w:rPr>
+        <w:t>Dockerfile的注释以#开始；</w:t>
+      </w:r>
+    </w:p>
+    <w:p>
+      <w:pPr>
+        <w:rPr>
+          <w:rFonts w:hint="eastAsia"/>
+          <w:lang w:val="en-US" w:eastAsia="zh-CN"/>
+        </w:rPr>
+      </w:pPr>
+      <w:r>
+        <w:rPr>
+          <w:rFonts w:hint="eastAsia"/>
+          <w:lang w:val="en-US" w:eastAsia="zh-CN"/>
+        </w:rPr>
+        <w:t>Dockerfile的指令可以分为两大类：构建指令和设置指令。</w:t>
+      </w:r>
+    </w:p>
+    <w:p>
+      <w:pPr>
+        <w:rPr>
+          <w:rFonts w:hint="eastAsia"/>
+          <w:lang w:val="en-US" w:eastAsia="zh-CN"/>
+        </w:rPr>
+      </w:pPr>
+    </w:p>
+    <w:p>
+      <w:pPr>
+        <w:pStyle w:val="5"/>
+        <w:rPr>
+          <w:rFonts w:hint="eastAsia"/>
+          <w:lang w:val="en-US" w:eastAsia="zh-CN"/>
+        </w:rPr>
+      </w:pPr>
+      <w:r>
+        <w:rPr>
+          <w:rFonts w:hint="eastAsia"/>
+          <w:lang w:val="en-US" w:eastAsia="zh-CN"/>
+        </w:rPr>
+        <w:t>2.1.构建指令</w:t>
+      </w:r>
+    </w:p>
+    <w:p>
+      <w:pPr>
+        <w:rPr>
+          <w:rFonts w:hint="eastAsia"/>
+          <w:lang w:val="en-US" w:eastAsia="zh-CN"/>
+        </w:rPr>
+      </w:pPr>
+      <w:r>
+        <w:rPr>
+          <w:rFonts w:hint="eastAsia"/>
+          <w:lang w:val="en-US" w:eastAsia="zh-CN"/>
+        </w:rPr>
+        <w:t>本部分指令用于构建镜像，不会再由镜像运行的容器上执行。</w:t>
+      </w:r>
+    </w:p>
+    <w:p>
+      <w:pPr>
+        <w:pStyle w:val="7"/>
+        <w:rPr>
+          <w:rFonts w:hint="eastAsia"/>
+          <w:lang w:val="en-US" w:eastAsia="zh-CN"/>
+        </w:rPr>
+      </w:pPr>
+      <w:r>
+        <w:rPr>
+          <w:rFonts w:hint="eastAsia"/>
+          <w:lang w:val="en-US" w:eastAsia="zh-CN"/>
+        </w:rPr>
+        <w:t>2.1.1.FROM</w:t>
+      </w:r>
+    </w:p>
+    <w:p>
+      <w:pPr>
+        <w:rPr>
+          <w:rFonts w:hint="eastAsia"/>
+          <w:lang w:val="en-US" w:eastAsia="zh-CN"/>
+        </w:rPr>
+      </w:pPr>
+      <w:r>
+        <w:rPr>
+          <w:rFonts w:hint="eastAsia"/>
+          <w:lang w:val="en-US" w:eastAsia="zh-CN"/>
+        </w:rPr>
+        <w:t>指定基础镜像。</w:t>
+      </w:r>
+    </w:p>
+    <w:p>
+      <w:pPr>
+        <w:rPr>
+          <w:rFonts w:hint="eastAsia"/>
+          <w:lang w:val="en-US" w:eastAsia="zh-CN"/>
+        </w:rPr>
+      </w:pPr>
+      <w:r>
+        <w:rPr>
+          <w:rFonts w:hint="eastAsia"/>
+          <w:lang w:val="en-US" w:eastAsia="zh-CN"/>
+        </w:rPr>
+        <w:t>FROM必须是第一条非注释指令。</w:t>
+      </w:r>
+    </w:p>
+    <w:p>
+      <w:pPr>
+        <w:rPr>
+          <w:rFonts w:hint="eastAsia"/>
+          <w:lang w:val="en-US" w:eastAsia="zh-CN"/>
+        </w:rPr>
+      </w:pPr>
+      <w:r>
+        <w:rPr>
+          <w:rFonts w:hint="eastAsia"/>
+          <w:lang w:val="en-US" w:eastAsia="zh-CN"/>
+        </w:rPr>
+        <w:t>本命令负责指定基础镜像，要注意，指定的基础镜像必须是已经存在的。</w:t>
+      </w:r>
+    </w:p>
+    <w:p>
+      <w:pPr>
+        <w:rPr>
+          <w:rFonts w:hint="eastAsia"/>
+          <w:lang w:val="en-US" w:eastAsia="zh-CN"/>
+        </w:rPr>
+      </w:pPr>
+      <w:r>
+        <w:rPr>
+          <w:rFonts w:hint="eastAsia"/>
+          <w:lang w:val="en-US" w:eastAsia="zh-CN"/>
+        </w:rPr>
+        <w:t>格式为：FROM &lt;image&gt;：&lt;tag&gt;，可以不包含tag，也就是:FROM &lt;image&gt;；</w:t>
+      </w:r>
+    </w:p>
+    <w:p>
+      <w:pPr>
+        <w:rPr>
+          <w:rFonts w:hint="eastAsia"/>
+          <w:lang w:val="en-US" w:eastAsia="zh-CN"/>
+        </w:rPr>
+      </w:pPr>
+      <w:r>
+        <w:rPr>
+          <w:rFonts w:hint="eastAsia"/>
+          <w:lang w:val="en-US" w:eastAsia="zh-CN"/>
+        </w:rPr>
+        <w:t>例如：FROM ubuntu:14.04</w:t>
+      </w:r>
+    </w:p>
+    <w:p>
+      <w:pPr>
+        <w:rPr>
+          <w:rFonts w:hint="eastAsia"/>
+          <w:lang w:val="en-US" w:eastAsia="zh-CN"/>
+        </w:rPr>
+      </w:pPr>
+    </w:p>
+    <w:p>
+      <w:pPr>
+        <w:pStyle w:val="7"/>
+        <w:rPr>
+          <w:rFonts w:hint="eastAsia"/>
+          <w:lang w:val="en-US" w:eastAsia="zh-CN"/>
+        </w:rPr>
+      </w:pPr>
+      <w:r>
+        <w:rPr>
+          <w:rFonts w:hint="eastAsia"/>
+          <w:lang w:val="en-US" w:eastAsia="zh-CN"/>
+        </w:rPr>
+        <w:t>2.1.2.MAINTAINER</w:t>
+      </w:r>
+    </w:p>
+    <w:p>
+      <w:pPr>
+        <w:rPr>
+          <w:rFonts w:hint="default"/>
+          <w:lang w:val="en-US" w:eastAsia="zh-CN"/>
+        </w:rPr>
+      </w:pPr>
+      <w:r>
+        <w:rPr>
+          <w:rFonts w:hint="eastAsia"/>
+          <w:lang w:val="en-US" w:eastAsia="zh-CN"/>
+        </w:rPr>
+        <w:t xml:space="preserve">镜像的作者和联系方式，格式:MAINTAINER &lt;author&gt; </w:t>
+      </w:r>
+      <w:r>
+        <w:rPr>
+          <w:rFonts w:hint="default"/>
+          <w:lang w:val="en-US" w:eastAsia="zh-CN"/>
+        </w:rPr>
+        <w:t>“</w:t>
+      </w:r>
+      <w:r>
+        <w:rPr>
+          <w:rFonts w:hint="eastAsia"/>
+          <w:lang w:val="en-US" w:eastAsia="zh-CN"/>
+        </w:rPr>
+        <w:t>emailAdress</w:t>
+      </w:r>
+      <w:r>
+        <w:rPr>
+          <w:rFonts w:hint="default"/>
+          <w:lang w:val="en-US" w:eastAsia="zh-CN"/>
+        </w:rPr>
+        <w:t>”</w:t>
+      </w:r>
+    </w:p>
+    <w:p>
+      <w:pPr>
+        <w:rPr>
+          <w:rFonts w:hint="eastAsia"/>
+          <w:lang w:val="en-US" w:eastAsia="zh-CN"/>
+        </w:rPr>
+      </w:pPr>
+      <w:r>
+        <w:rPr>
+          <w:rFonts w:hint="eastAsia"/>
+          <w:lang w:val="en-US" w:eastAsia="zh-CN"/>
+        </w:rPr>
+        <w:t xml:space="preserve">例如：MAINTAINER eric </w:t>
+      </w:r>
+      <w:r>
+        <w:rPr>
+          <w:rFonts w:hint="default"/>
+          <w:lang w:val="en-US" w:eastAsia="zh-CN"/>
+        </w:rPr>
+        <w:t>“</w:t>
+      </w:r>
+      <w:r>
+        <w:rPr>
+          <w:rFonts w:hint="eastAsia"/>
+          <w:lang w:val="en-US" w:eastAsia="zh-CN"/>
+        </w:rPr>
+        <w:t>wujl_0351@163.com</w:t>
+      </w:r>
+      <w:r>
+        <w:rPr>
+          <w:rFonts w:hint="default"/>
+          <w:lang w:val="en-US" w:eastAsia="zh-CN"/>
+        </w:rPr>
+        <w:t>”</w:t>
+      </w:r>
+    </w:p>
+    <w:p>
+      <w:pPr>
+        <w:rPr>
+          <w:rFonts w:hint="eastAsia"/>
+          <w:lang w:val="en-US" w:eastAsia="zh-CN"/>
+        </w:rPr>
+      </w:pPr>
+      <w:r>
+        <w:rPr>
+          <w:rFonts w:hint="eastAsia"/>
+          <w:lang w:val="en-US" w:eastAsia="zh-CN"/>
+        </w:rPr>
+        <w:t>通过:docker inspect image信息，输出的信息中有相应的该字段的值；</w:t>
+      </w:r>
+    </w:p>
+    <w:p>
+      <w:pPr>
+        <w:rPr>
+          <w:rFonts w:hint="eastAsia"/>
+          <w:lang w:val="en-US" w:eastAsia="zh-CN"/>
+        </w:rPr>
+      </w:pPr>
+    </w:p>
+    <w:p>
+      <w:pPr>
+        <w:pStyle w:val="7"/>
+        <w:rPr>
+          <w:rFonts w:hint="eastAsia"/>
+          <w:lang w:val="en-US" w:eastAsia="zh-CN"/>
+        </w:rPr>
+      </w:pPr>
+      <w:r>
+        <w:rPr>
+          <w:rFonts w:hint="eastAsia"/>
+          <w:lang w:val="en-US" w:eastAsia="zh-CN"/>
+        </w:rPr>
+        <w:t>2.1.3.RUN</w:t>
+      </w:r>
+    </w:p>
+    <w:p>
+      <w:pPr>
+        <w:rPr>
+          <w:rFonts w:hint="eastAsia"/>
+          <w:lang w:val="en-US" w:eastAsia="zh-CN"/>
+        </w:rPr>
+      </w:pPr>
+      <w:r>
+        <w:rPr>
+          <w:rFonts w:hint="eastAsia"/>
+          <w:lang w:val="en-US" w:eastAsia="zh-CN"/>
+        </w:rPr>
+        <w:t>运行命令，可以运行所有被基础环境支持的命令，例如如果2.1.1中选择的基础镜像是ubuntu，那么就只能运行ubuntu支持的命令；</w:t>
+      </w:r>
+    </w:p>
+    <w:p>
+      <w:pPr>
+        <w:rPr>
+          <w:rFonts w:hint="eastAsia"/>
+          <w:lang w:val="en-US" w:eastAsia="zh-CN"/>
+        </w:rPr>
+      </w:pPr>
+      <w:r>
+        <w:rPr>
+          <w:rFonts w:hint="eastAsia"/>
+          <w:lang w:val="en-US" w:eastAsia="zh-CN"/>
+        </w:rPr>
+        <w:t>支持两种格式：</w:t>
+      </w:r>
+    </w:p>
+    <w:p>
+      <w:pPr>
+        <w:rPr>
+          <w:rFonts w:hint="eastAsia"/>
+          <w:lang w:val="en-US" w:eastAsia="zh-CN"/>
+        </w:rPr>
+      </w:pPr>
+      <w:r>
+        <w:rPr>
+          <w:rFonts w:hint="eastAsia"/>
+          <w:lang w:val="en-US" w:eastAsia="zh-CN"/>
+        </w:rPr>
+        <w:t>RUN &lt;cmd&gt;</w:t>
+      </w:r>
+      <w:r>
+        <w:rPr>
+          <w:rFonts w:hint="eastAsia"/>
+          <w:lang w:val="en-US" w:eastAsia="zh-CN"/>
+        </w:rPr>
+        <w:tab/>
+        <w:t>//例如：RUN echo hello</w:t>
+      </w:r>
+    </w:p>
+    <w:p>
+      <w:pPr>
+        <w:rPr>
+          <w:rFonts w:hint="eastAsia"/>
+          <w:lang w:val="en-US" w:eastAsia="zh-CN"/>
+        </w:rPr>
+      </w:pPr>
+      <w:r>
+        <w:rPr>
+          <w:rFonts w:hint="eastAsia"/>
+          <w:lang w:val="en-US" w:eastAsia="zh-CN"/>
+        </w:rPr>
+        <w:t>RUN [</w:t>
+      </w:r>
+      <w:r>
+        <w:rPr>
+          <w:rFonts w:hint="default"/>
+          <w:lang w:val="en-US" w:eastAsia="zh-CN"/>
+        </w:rPr>
+        <w:t>“</w:t>
+      </w:r>
+      <w:r>
+        <w:rPr>
+          <w:rFonts w:hint="eastAsia"/>
+          <w:lang w:val="en-US" w:eastAsia="zh-CN"/>
+        </w:rPr>
+        <w:t>exe</w:t>
+      </w:r>
+      <w:r>
+        <w:rPr>
+          <w:rFonts w:hint="default"/>
+          <w:lang w:val="en-US" w:eastAsia="zh-CN"/>
+        </w:rPr>
+        <w:t>”</w:t>
+      </w:r>
+      <w:r>
+        <w:rPr>
+          <w:rFonts w:hint="eastAsia"/>
+          <w:lang w:val="en-US" w:eastAsia="zh-CN"/>
+        </w:rPr>
+        <w:t xml:space="preserve">, </w:t>
+      </w:r>
+      <w:r>
+        <w:rPr>
+          <w:rFonts w:hint="default"/>
+          <w:lang w:val="en-US" w:eastAsia="zh-CN"/>
+        </w:rPr>
+        <w:t>“</w:t>
+      </w:r>
+      <w:r>
+        <w:rPr>
+          <w:rFonts w:hint="eastAsia"/>
+          <w:lang w:val="en-US" w:eastAsia="zh-CN"/>
+        </w:rPr>
+        <w:t>param1</w:t>
+      </w:r>
+      <w:r>
+        <w:rPr>
+          <w:rFonts w:hint="default"/>
+          <w:lang w:val="en-US" w:eastAsia="zh-CN"/>
+        </w:rPr>
+        <w:t>”</w:t>
+      </w:r>
+      <w:r>
+        <w:rPr>
+          <w:rFonts w:hint="eastAsia"/>
+          <w:lang w:val="en-US" w:eastAsia="zh-CN"/>
+        </w:rPr>
+        <w:t xml:space="preserve">, </w:t>
+      </w:r>
+      <w:r>
+        <w:rPr>
+          <w:rFonts w:hint="default"/>
+          <w:lang w:val="en-US" w:eastAsia="zh-CN"/>
+        </w:rPr>
+        <w:t>“</w:t>
+      </w:r>
+      <w:r>
+        <w:rPr>
+          <w:rFonts w:hint="eastAsia"/>
+          <w:lang w:val="en-US" w:eastAsia="zh-CN"/>
+        </w:rPr>
+        <w:t>param2</w:t>
+      </w:r>
+      <w:r>
+        <w:rPr>
+          <w:rFonts w:hint="default"/>
+          <w:lang w:val="en-US" w:eastAsia="zh-CN"/>
+        </w:rPr>
+        <w:t>”</w:t>
+      </w:r>
+      <w:r>
+        <w:rPr>
+          <w:rFonts w:hint="eastAsia"/>
+          <w:lang w:val="en-US" w:eastAsia="zh-CN"/>
+        </w:rPr>
+        <w:t>, ...]</w:t>
+      </w:r>
+      <w:r>
+        <w:rPr>
+          <w:rFonts w:hint="eastAsia"/>
+          <w:lang w:val="en-US" w:eastAsia="zh-CN"/>
+        </w:rPr>
+        <w:tab/>
+        <w:t/>
+      </w:r>
+      <w:r>
+        <w:rPr>
+          <w:rFonts w:hint="eastAsia"/>
+          <w:lang w:val="en-US" w:eastAsia="zh-CN"/>
+        </w:rPr>
+        <w:tab/>
+        <w:t>//例如：RUN [</w:t>
+      </w:r>
+      <w:r>
+        <w:rPr>
+          <w:rFonts w:hint="default"/>
+          <w:lang w:val="en-US" w:eastAsia="zh-CN"/>
+        </w:rPr>
+        <w:t>“</w:t>
+      </w:r>
+      <w:r>
+        <w:rPr>
+          <w:rFonts w:hint="eastAsia"/>
+          <w:lang w:val="en-US" w:eastAsia="zh-CN"/>
+        </w:rPr>
+        <w:t>/bin/bash</w:t>
+      </w:r>
+      <w:r>
+        <w:rPr>
+          <w:rFonts w:hint="default"/>
+          <w:lang w:val="en-US" w:eastAsia="zh-CN"/>
+        </w:rPr>
+        <w:t>”</w:t>
+      </w:r>
+      <w:r>
+        <w:rPr>
+          <w:rFonts w:hint="eastAsia"/>
+          <w:lang w:val="en-US" w:eastAsia="zh-CN"/>
+        </w:rPr>
+        <w:t xml:space="preserve">, </w:t>
+      </w:r>
+      <w:r>
+        <w:rPr>
+          <w:rFonts w:hint="default"/>
+          <w:lang w:val="en-US" w:eastAsia="zh-CN"/>
+        </w:rPr>
+        <w:t>“</w:t>
+      </w:r>
+      <w:r>
+        <w:rPr>
+          <w:rFonts w:hint="eastAsia"/>
+          <w:lang w:val="en-US" w:eastAsia="zh-CN"/>
+        </w:rPr>
+        <w:t>-c</w:t>
+      </w:r>
+      <w:r>
+        <w:rPr>
+          <w:rFonts w:hint="default"/>
+          <w:lang w:val="en-US" w:eastAsia="zh-CN"/>
+        </w:rPr>
+        <w:t>”</w:t>
+      </w:r>
+      <w:r>
+        <w:rPr>
+          <w:rFonts w:hint="eastAsia"/>
+          <w:lang w:val="en-US" w:eastAsia="zh-CN"/>
+        </w:rPr>
+        <w:t xml:space="preserve">, </w:t>
+      </w:r>
+      <w:r>
+        <w:rPr>
+          <w:rFonts w:hint="default"/>
+          <w:lang w:val="en-US" w:eastAsia="zh-CN"/>
+        </w:rPr>
+        <w:t>“</w:t>
+      </w:r>
+      <w:r>
+        <w:rPr>
+          <w:rFonts w:hint="eastAsia"/>
+          <w:lang w:val="en-US" w:eastAsia="zh-CN"/>
+        </w:rPr>
+        <w:t>echo hello</w:t>
+      </w:r>
+      <w:r>
+        <w:rPr>
+          <w:rFonts w:hint="default"/>
+          <w:lang w:val="en-US" w:eastAsia="zh-CN"/>
+        </w:rPr>
+        <w:t>”</w:t>
+      </w:r>
+      <w:r>
+        <w:rPr>
+          <w:rFonts w:hint="eastAsia"/>
+          <w:lang w:val="en-US" w:eastAsia="zh-CN"/>
+        </w:rPr>
+        <w:t>]</w:t>
+      </w:r>
+    </w:p>
+    <w:p>
+      <w:pPr>
+        <w:rPr>
+          <w:rFonts w:hint="eastAsia"/>
+          <w:lang w:val="en-US" w:eastAsia="zh-CN"/>
+        </w:rPr>
+      </w:pPr>
+      <w:r>
+        <w:rPr>
+          <w:rFonts w:hint="eastAsia"/>
+          <w:lang w:val="en-US" w:eastAsia="zh-CN"/>
+        </w:rPr>
+        <w:t>可以通过“&amp;&amp;”将多条命令连在一起处理，例如：RUN apt-get update &amp;&amp; apt-get upgrade</w:t>
+      </w:r>
+    </w:p>
+    <w:p>
+      <w:pPr>
+        <w:rPr>
+          <w:rFonts w:hint="eastAsia"/>
+          <w:lang w:val="en-US" w:eastAsia="zh-CN"/>
+        </w:rPr>
+      </w:pPr>
+    </w:p>
+    <w:p>
+      <w:pPr>
+        <w:pStyle w:val="7"/>
+        <w:rPr>
+          <w:rFonts w:hint="eastAsia"/>
+          <w:lang w:val="en-US" w:eastAsia="zh-CN"/>
+        </w:rPr>
+      </w:pPr>
+      <w:r>
+        <w:rPr>
+          <w:rFonts w:hint="eastAsia"/>
+          <w:lang w:val="en-US" w:eastAsia="zh-CN"/>
+        </w:rPr>
+        <w:t>2.1.4.ENV</w:t>
+      </w:r>
+    </w:p>
+    <w:p>
+      <w:pPr>
+        <w:rPr>
+          <w:rFonts w:hint="eastAsia"/>
+          <w:lang w:val="en-US" w:eastAsia="zh-CN"/>
+        </w:rPr>
+      </w:pPr>
+      <w:r>
+        <w:rPr>
+          <w:rFonts w:hint="eastAsia"/>
+          <w:lang w:val="en-US" w:eastAsia="zh-CN"/>
+        </w:rPr>
+        <w:t>在镜像中设置一个环境变量。格式为：ENV &lt;key&gt; &lt;value&gt;</w:t>
+      </w:r>
+    </w:p>
+    <w:p>
+      <w:pPr>
+        <w:rPr>
+          <w:rFonts w:hint="eastAsia"/>
+          <w:lang w:val="en-US" w:eastAsia="zh-CN"/>
+        </w:rPr>
+      </w:pPr>
+      <w:r>
+        <w:rPr>
+          <w:rFonts w:hint="eastAsia"/>
+          <w:lang w:val="en-US" w:eastAsia="zh-CN"/>
+        </w:rPr>
+        <w:t>例如：ENV JAVA_HOME /home/wujl/java/path</w:t>
+      </w:r>
+    </w:p>
+    <w:p>
+      <w:pPr>
+        <w:rPr>
+          <w:rFonts w:hint="eastAsia"/>
+          <w:lang w:val="en-US" w:eastAsia="zh-CN"/>
+        </w:rPr>
+      </w:pPr>
+      <w:r>
+        <w:rPr>
+          <w:rFonts w:hint="eastAsia"/>
+          <w:lang w:val="en-US" w:eastAsia="zh-CN"/>
+        </w:rPr>
+        <w:t>通过：docker inspect image输出的信息中，包含该部分的设置内容，可以进行查看。</w:t>
+      </w:r>
+    </w:p>
+    <w:p>
+      <w:pPr>
+        <w:rPr>
+          <w:rFonts w:hint="eastAsia"/>
+          <w:lang w:val="en-US" w:eastAsia="zh-CN"/>
+        </w:rPr>
+      </w:pPr>
+    </w:p>
+    <w:p>
+      <w:pPr>
+        <w:pStyle w:val="7"/>
+        <w:rPr>
+          <w:rFonts w:hint="eastAsia"/>
+          <w:lang w:val="en-US" w:eastAsia="zh-CN"/>
+        </w:rPr>
+      </w:pPr>
+      <w:r>
+        <w:rPr>
+          <w:rFonts w:hint="eastAsia"/>
+          <w:lang w:val="en-US" w:eastAsia="zh-CN"/>
+        </w:rPr>
+        <w:t>2.1.5.ADD COPY</w:t>
+      </w:r>
+    </w:p>
+    <w:p>
+      <w:pPr>
+        <w:rPr>
+          <w:rFonts w:hint="eastAsia"/>
+          <w:lang w:val="en-US" w:eastAsia="zh-CN"/>
+        </w:rPr>
+      </w:pPr>
+      <w:r>
+        <w:rPr>
+          <w:rFonts w:hint="eastAsia"/>
+          <w:lang w:val="en-US" w:eastAsia="zh-CN"/>
+        </w:rPr>
+        <w:t>将本地的文件/目录，复制到dockerfile构建的镜像中。</w:t>
+      </w:r>
+    </w:p>
+    <w:p>
+      <w:pPr>
+        <w:rPr>
+          <w:rFonts w:hint="eastAsia"/>
+          <w:lang w:val="en-US" w:eastAsia="zh-CN"/>
+        </w:rPr>
+      </w:pPr>
+      <w:r>
+        <w:rPr>
+          <w:rFonts w:hint="eastAsia"/>
+          <w:lang w:val="en-US" w:eastAsia="zh-CN"/>
+        </w:rPr>
+        <w:t>格式：</w:t>
+      </w:r>
+    </w:p>
+    <w:p>
+      <w:pPr>
+        <w:rPr>
+          <w:rFonts w:hint="eastAsia"/>
+          <w:lang w:val="en-US" w:eastAsia="zh-CN"/>
+        </w:rPr>
+      </w:pPr>
+      <w:r>
+        <w:rPr>
+          <w:rFonts w:hint="eastAsia"/>
+          <w:lang w:val="en-US" w:eastAsia="zh-CN"/>
+        </w:rPr>
+        <w:t>ADD/COPY &lt;src&gt; &lt;dest&gt;</w:t>
+      </w:r>
+      <w:r>
+        <w:rPr>
+          <w:rFonts w:hint="eastAsia"/>
+          <w:lang w:val="en-US" w:eastAsia="zh-CN"/>
+        </w:rPr>
+        <w:tab/>
+        <w:t/>
+      </w:r>
+      <w:r>
+        <w:rPr>
+          <w:rFonts w:hint="eastAsia"/>
+          <w:lang w:val="en-US" w:eastAsia="zh-CN"/>
+        </w:rPr>
+        <w:tab/>
+        <w:t>//src可以是本地的文件或者目录的路径，也可以是远程可访问的url，但这种url的形式docker更推荐使用wget等获取；</w:t>
+      </w:r>
+    </w:p>
+    <w:p>
+      <w:pPr>
+        <w:rPr>
+          <w:rFonts w:hint="eastAsia"/>
+          <w:lang w:val="en-US" w:eastAsia="zh-CN"/>
+        </w:rPr>
+      </w:pPr>
+      <w:r>
+        <w:rPr>
+          <w:rFonts w:hint="eastAsia"/>
+          <w:lang w:val="en-US" w:eastAsia="zh-CN"/>
+        </w:rPr>
+        <w:t>ADD/COPY [</w:t>
+      </w:r>
+      <w:r>
+        <w:rPr>
+          <w:rFonts w:hint="default"/>
+          <w:lang w:val="en-US" w:eastAsia="zh-CN"/>
+        </w:rPr>
+        <w:t>“</w:t>
+      </w:r>
+      <w:r>
+        <w:rPr>
+          <w:rFonts w:hint="eastAsia"/>
+          <w:lang w:val="en-US" w:eastAsia="zh-CN"/>
+        </w:rPr>
+        <w:t>&lt;src&gt;</w:t>
+      </w:r>
+      <w:r>
+        <w:rPr>
+          <w:rFonts w:hint="default"/>
+          <w:lang w:val="en-US" w:eastAsia="zh-CN"/>
+        </w:rPr>
+        <w:t>”</w:t>
+      </w:r>
+      <w:r>
+        <w:rPr>
+          <w:rFonts w:hint="eastAsia"/>
+          <w:lang w:val="en-US" w:eastAsia="zh-CN"/>
+        </w:rPr>
+        <w:t xml:space="preserve"> </w:t>
+      </w:r>
+      <w:r>
+        <w:rPr>
+          <w:rFonts w:hint="default"/>
+          <w:lang w:val="en-US" w:eastAsia="zh-CN"/>
+        </w:rPr>
+        <w:t>“</w:t>
+      </w:r>
+      <w:r>
+        <w:rPr>
+          <w:rFonts w:hint="eastAsia"/>
+          <w:lang w:val="en-US" w:eastAsia="zh-CN"/>
+        </w:rPr>
+        <w:t>dest</w:t>
+      </w:r>
+      <w:r>
+        <w:rPr>
+          <w:rFonts w:hint="default"/>
+          <w:lang w:val="en-US" w:eastAsia="zh-CN"/>
+        </w:rPr>
+        <w:t>”</w:t>
+      </w:r>
+      <w:r>
+        <w:rPr>
+          <w:rFonts w:hint="eastAsia"/>
+          <w:lang w:val="en-US" w:eastAsia="zh-CN"/>
+        </w:rPr>
+        <w:t>]</w:t>
+      </w:r>
+      <w:r>
+        <w:rPr>
+          <w:rFonts w:hint="eastAsia"/>
+          <w:lang w:val="en-US" w:eastAsia="zh-CN"/>
+        </w:rPr>
+        <w:tab/>
+        <w:t>//如果src或者dest中含有空格，需要使用这种方式</w:t>
+      </w:r>
+    </w:p>
+    <w:p>
+      <w:pPr>
+        <w:rPr>
+          <w:rFonts w:hint="eastAsia"/>
+          <w:lang w:val="en-US" w:eastAsia="zh-CN"/>
+        </w:rPr>
+      </w:pPr>
+    </w:p>
+    <w:p>
+      <w:pPr>
+        <w:rPr>
+          <w:rFonts w:hint="eastAsia"/>
+          <w:lang w:val="en-US" w:eastAsia="zh-CN"/>
+        </w:rPr>
+      </w:pPr>
+      <w:r>
+        <w:rPr>
+          <w:rFonts w:hint="eastAsia"/>
+          <w:lang w:val="en-US" w:eastAsia="zh-CN"/>
+        </w:rPr>
+        <w:t>ADD和COPY的区别在于，ADD指令包含类似tar的解压功能，而copy则单纯的只是拷贝文件。</w:t>
+      </w:r>
+      <w:bookmarkStart w:id="0" w:name="_GoBack"/>
+      <w:bookmarkEnd w:id="0"/>
+    </w:p>
+    <w:p>
+      <w:pPr>
+        <w:rPr>
+          <w:rFonts w:hint="eastAsia"/>
+          <w:lang w:val="en-US" w:eastAsia="zh-CN"/>
+        </w:rPr>
+      </w:pPr>
+    </w:p>
+    <w:p>
+      <w:pPr>
+        <w:pStyle w:val="5"/>
+        <w:rPr>
+          <w:rFonts w:hint="eastAsia"/>
+          <w:lang w:val="en-US" w:eastAsia="zh-CN"/>
+        </w:rPr>
+      </w:pPr>
+      <w:r>
+        <w:rPr>
+          <w:rFonts w:hint="eastAsia"/>
+          <w:lang w:val="en-US" w:eastAsia="zh-CN"/>
+        </w:rPr>
+        <w:t>2.2.设置指令</w:t>
+      </w:r>
+    </w:p>
+    <w:p>
+      <w:pPr>
+        <w:rPr>
+          <w:rFonts w:hint="eastAsia"/>
+          <w:lang w:val="en-US" w:eastAsia="zh-CN"/>
+        </w:rPr>
+      </w:pPr>
+    </w:p>
+    <w:p>
+      <w:pPr>
+        <w:rPr>
+          <w:rFonts w:hint="eastAsia"/>
+          <w:lang w:val="en-US" w:eastAsia="zh-CN"/>
+        </w:rPr>
+      </w:pPr>
     </w:p>
     <w:sectPr>
       <w:headerReference r:id="rId6" w:type="first"/>
@@ -23353,50 +24994,10 @@
 
 <file path=word/numbering.xml><?xml version="1.0" encoding="utf-8"?>
 <w:numbering xmlns:wpc="http://schemas.microsoft.com/office/word/2010/wordprocessingCanvas" xmlns:mc="http://schemas.openxmlformats.org/markup-compatibility/2006" xmlns:o="urn:schemas-microsoft-com:office:office" xmlns:r="http://schemas.openxmlformats.org/officeDocument/2006/relationships" xmlns:m="http://schemas.openxmlformats.org/officeDocument/2006/math" xmlns:v="urn:schemas-microsoft-com:vml" xmlns:wp14="http://schemas.microsoft.com/office/word/2010/wordprocessingDrawing" xmlns:wp="http://schemas.openxmlformats.org/drawingml/2006/wordprocessingDrawing" xmlns:w10="urn:schemas-microsoft-com:office:word" xmlns:w="http://schemas.openxmlformats.org/wordprocessingml/2006/main" xmlns:w14="http://schemas.microsoft.com/office/word/2010/wordml" xmlns:wpg="http://schemas.microsoft.com/office/word/2010/wordprocessingGroup" xmlns:wpi="http://schemas.microsoft.com/office/word/2010/wordprocessingInk" xmlns:wne="http://schemas.microsoft.com/office/word/2006/wordml" xmlns:wps="http://schemas.microsoft.com/office/word/2010/wordprocessingShape" mc:Ignorable="w14 wp14">
-  <w:abstractNum w:abstractNumId="1">
-    <w:nsid w:val="00000001"/>
-    <w:multiLevelType w:val="singleLevel"/>
-    <w:tmpl w:val="00000001"/>
-    <w:lvl w:ilvl="0" w:tentative="1">
-      <w:start w:val="1"/>
-      <w:numFmt w:val="decimal"/>
-      <w:lvlText w:val="%1)"/>
-      <w:lvlJc w:val="left"/>
-      <w:pPr>
-        <w:tabs>
-          <w:tab w:val="left" w:pos="5"/>
-        </w:tabs>
-        <w:ind w:left="425" w:leftChars="0" w:hanging="425" w:firstLineChars="0"/>
-      </w:pPr>
-      <w:rPr>
-        <w:rFonts w:hint="default"/>
-      </w:rPr>
-    </w:lvl>
-  </w:abstractNum>
-  <w:abstractNum w:abstractNumId="2">
-    <w:nsid w:val="00000002"/>
-    <w:multiLevelType w:val="singleLevel"/>
-    <w:tmpl w:val="00000002"/>
-    <w:lvl w:ilvl="0" w:tentative="1">
-      <w:start w:val="1"/>
-      <w:numFmt w:val="decimal"/>
-      <w:lvlText w:val="%1."/>
-      <w:lvlJc w:val="left"/>
-      <w:pPr>
-        <w:tabs>
-          <w:tab w:val="left" w:pos="425"/>
-        </w:tabs>
-        <w:ind w:left="425" w:leftChars="0" w:hanging="425" w:firstLineChars="0"/>
-      </w:pPr>
-      <w:rPr>
-        <w:rFonts w:hint="default"/>
-      </w:rPr>
-    </w:lvl>
-  </w:abstractNum>
-  <w:abstractNum w:abstractNumId="4">
-    <w:nsid w:val="00000004"/>
+  <w:abstractNum w:abstractNumId="10">
+    <w:nsid w:val="0000000A"/>
     <w:multiLevelType w:val="multilevel"/>
-    <w:tmpl w:val="00000004"/>
+    <w:tmpl w:val="0000000A"/>
     <w:lvl w:ilvl="0" w:tentative="1">
       <w:start w:val="1"/>
       <w:numFmt w:val="bullet"/>
@@ -23506,14 +25107,34 @@
       </w:rPr>
     </w:lvl>
   </w:abstractNum>
-  <w:abstractNum w:abstractNumId="13">
-    <w:nsid w:val="0000000D"/>
+  <w:abstractNum w:abstractNumId="11">
+    <w:nsid w:val="0000000B"/>
+    <w:multiLevelType w:val="singleLevel"/>
+    <w:tmpl w:val="0000000B"/>
+    <w:lvl w:ilvl="0" w:tentative="1">
+      <w:start w:val="1"/>
+      <w:numFmt w:val="decimal"/>
+      <w:lvlText w:val="%1."/>
+      <w:lvlJc w:val="left"/>
+      <w:pPr>
+        <w:tabs>
+          <w:tab w:val="left" w:pos="425"/>
+        </w:tabs>
+        <w:ind w:left="425" w:leftChars="0" w:hanging="425" w:firstLineChars="0"/>
+      </w:pPr>
+      <w:rPr>
+        <w:rFonts w:hint="default"/>
+      </w:rPr>
+    </w:lvl>
+  </w:abstractNum>
+  <w:abstractNum w:abstractNumId="12">
+    <w:nsid w:val="0000000C"/>
     <w:multiLevelType w:val="multilevel"/>
-    <w:tmpl w:val="0000000D"/>
+    <w:tmpl w:val="0000000C"/>
     <w:lvl w:ilvl="0" w:tentative="1">
       <w:start w:val="1"/>
       <w:numFmt w:val="bullet"/>
-      <w:lvlText w:val=""/>
+      <w:lvlText w:val=""/>
       <w:lvlJc w:val="left"/>
       <w:pPr>
         <w:ind w:left="840" w:hanging="420"/>
@@ -23619,14 +25240,14 @@
       </w:rPr>
     </w:lvl>
   </w:abstractNum>
-  <w:abstractNum w:abstractNumId="14">
-    <w:nsid w:val="0000000E"/>
+  <w:abstractNum w:abstractNumId="13">
+    <w:nsid w:val="0000000D"/>
     <w:multiLevelType w:val="singleLevel"/>
-    <w:tmpl w:val="0000000E"/>
+    <w:tmpl w:val="0000000D"/>
     <w:lvl w:ilvl="0" w:tentative="1">
       <w:start w:val="1"/>
       <w:numFmt w:val="bullet"/>
-      <w:lvlText w:val=""/>
+      <w:lvlText w:val=""/>
       <w:lvlJc w:val="left"/>
       <w:pPr>
         <w:tabs>
@@ -23639,116 +25260,109 @@
       </w:rPr>
     </w:lvl>
   </w:abstractNum>
+  <w:abstractNum w:abstractNumId="14">
+    <w:nsid w:val="0000000E"/>
+    <w:multiLevelType w:val="multilevel"/>
+    <w:tmpl w:val="0000000E"/>
+    <w:lvl w:ilvl="0" w:tentative="1">
+      <w:start w:val="1"/>
+      <w:numFmt w:val="decimal"/>
+      <w:lvlText w:val="%1."/>
+      <w:lvlJc w:val="left"/>
+      <w:pPr>
+        <w:ind w:left="840" w:hanging="420"/>
+      </w:pPr>
+    </w:lvl>
+    <w:lvl w:ilvl="1" w:tentative="1">
+      <w:start w:val="1"/>
+      <w:numFmt w:val="lowerLetter"/>
+      <w:lvlText w:val="%2)"/>
+      <w:lvlJc w:val="left"/>
+      <w:pPr>
+        <w:ind w:left="1260" w:hanging="420"/>
+      </w:pPr>
+    </w:lvl>
+    <w:lvl w:ilvl="2" w:tentative="1">
+      <w:start w:val="1"/>
+      <w:numFmt w:val="lowerRoman"/>
+      <w:lvlText w:val="%3."/>
+      <w:lvlJc w:val="right"/>
+      <w:pPr>
+        <w:ind w:left="1680" w:hanging="420"/>
+      </w:pPr>
+    </w:lvl>
+    <w:lvl w:ilvl="3" w:tentative="1">
+      <w:start w:val="1"/>
+      <w:numFmt w:val="decimal"/>
+      <w:lvlText w:val="%4."/>
+      <w:lvlJc w:val="left"/>
+      <w:pPr>
+        <w:ind w:left="2100" w:hanging="420"/>
+      </w:pPr>
+    </w:lvl>
+    <w:lvl w:ilvl="4" w:tentative="1">
+      <w:start w:val="1"/>
+      <w:numFmt w:val="lowerLetter"/>
+      <w:lvlText w:val="%5)"/>
+      <w:lvlJc w:val="left"/>
+      <w:pPr>
+        <w:ind w:left="2520" w:hanging="420"/>
+      </w:pPr>
+    </w:lvl>
+    <w:lvl w:ilvl="5" w:tentative="1">
+      <w:start w:val="1"/>
+      <w:numFmt w:val="lowerRoman"/>
+      <w:lvlText w:val="%6."/>
+      <w:lvlJc w:val="right"/>
+      <w:pPr>
+        <w:ind w:left="2940" w:hanging="420"/>
+      </w:pPr>
+    </w:lvl>
+    <w:lvl w:ilvl="6" w:tentative="1">
+      <w:start w:val="1"/>
+      <w:numFmt w:val="decimal"/>
+      <w:lvlText w:val="%7."/>
+      <w:lvlJc w:val="left"/>
+      <w:pPr>
+        <w:ind w:left="3360" w:hanging="420"/>
+      </w:pPr>
+    </w:lvl>
+    <w:lvl w:ilvl="7" w:tentative="1">
+      <w:start w:val="1"/>
+      <w:numFmt w:val="lowerLetter"/>
+      <w:lvlText w:val="%8)"/>
+      <w:lvlJc w:val="left"/>
+      <w:pPr>
+        <w:ind w:left="3780" w:hanging="420"/>
+      </w:pPr>
+    </w:lvl>
+    <w:lvl w:ilvl="8" w:tentative="1">
+      <w:start w:val="1"/>
+      <w:numFmt w:val="lowerRoman"/>
+      <w:lvlText w:val="%9."/>
+      <w:lvlJc w:val="right"/>
+      <w:pPr>
+        <w:ind w:left="4200" w:hanging="420"/>
+      </w:pPr>
+    </w:lvl>
+  </w:abstractNum>
   <w:abstractNum w:abstractNumId="15">
     <w:nsid w:val="0000000F"/>
-    <w:multiLevelType w:val="multilevel"/>
+    <w:multiLevelType w:val="singleLevel"/>
     <w:tmpl w:val="0000000F"/>
     <w:lvl w:ilvl="0" w:tentative="1">
       <w:start w:val="1"/>
-      <w:numFmt w:val="bullet"/>
-      <w:lvlText w:val=""/>
+      <w:numFmt w:val="decimal"/>
+      <w:lvlText w:val="%1."/>
       <w:lvlJc w:val="left"/>
       <w:pPr>
-        <w:ind w:left="840" w:hanging="420"/>
+        <w:tabs>
+          <w:tab w:val="left" w:pos="425"/>
+        </w:tabs>
+        <w:ind w:left="425" w:leftChars="0" w:hanging="425" w:firstLineChars="0"/>
       </w:pPr>
       <w:rPr>
-        <w:rFonts w:hint="default" w:ascii="Wingdings" w:hAnsi="Wingdings"/>
-      </w:rPr>
-    </w:lvl>
-    <w:lvl w:ilvl="1" w:tentative="1">
-      <w:start w:val="1"/>
-      <w:numFmt w:val="bullet"/>
-      <w:lvlText w:val=""/>
-      <w:lvlJc w:val="left"/>
-      <w:pPr>
-        <w:ind w:left="1260" w:hanging="420"/>
-      </w:pPr>
-      <w:rPr>
-        <w:rFonts w:hint="default" w:ascii="Wingdings" w:hAnsi="Wingdings"/>
-      </w:rPr>
-    </w:lvl>
-    <w:lvl w:ilvl="2" w:tentative="1">
-      <w:start w:val="1"/>
-      <w:numFmt w:val="bullet"/>
-      <w:lvlText w:val=""/>
-      <w:lvlJc w:val="left"/>
-      <w:pPr>
-        <w:ind w:left="1680" w:hanging="420"/>
-      </w:pPr>
-      <w:rPr>
-        <w:rFonts w:hint="default" w:ascii="Wingdings" w:hAnsi="Wingdings"/>
-      </w:rPr>
-    </w:lvl>
-    <w:lvl w:ilvl="3" w:tentative="1">
-      <w:start w:val="1"/>
-      <w:numFmt w:val="bullet"/>
-      <w:lvlText w:val=""/>
-      <w:lvlJc w:val="left"/>
-      <w:pPr>
-        <w:ind w:left="2100" w:hanging="420"/>
-      </w:pPr>
-      <w:rPr>
-        <w:rFonts w:hint="default" w:ascii="Wingdings" w:hAnsi="Wingdings"/>
-      </w:rPr>
-    </w:lvl>
-    <w:lvl w:ilvl="4" w:tentative="1">
-      <w:start w:val="1"/>
-      <w:numFmt w:val="bullet"/>
-      <w:lvlText w:val=""/>
-      <w:lvlJc w:val="left"/>
-      <w:pPr>
-        <w:ind w:left="2520" w:hanging="420"/>
-      </w:pPr>
-      <w:rPr>
-        <w:rFonts w:hint="default" w:ascii="Wingdings" w:hAnsi="Wingdings"/>
-      </w:rPr>
-    </w:lvl>
-    <w:lvl w:ilvl="5" w:tentative="1">
-      <w:start w:val="1"/>
-      <w:numFmt w:val="bullet"/>
-      <w:lvlText w:val=""/>
-      <w:lvlJc w:val="left"/>
-      <w:pPr>
-        <w:ind w:left="2940" w:hanging="420"/>
-      </w:pPr>
-      <w:rPr>
-        <w:rFonts w:hint="default" w:ascii="Wingdings" w:hAnsi="Wingdings"/>
-      </w:rPr>
-    </w:lvl>
-    <w:lvl w:ilvl="6" w:tentative="1">
-      <w:start w:val="1"/>
-      <w:numFmt w:val="bullet"/>
-      <w:lvlText w:val=""/>
-      <w:lvlJc w:val="left"/>
-      <w:pPr>
-        <w:ind w:left="3360" w:hanging="420"/>
-      </w:pPr>
-      <w:rPr>
-        <w:rFonts w:hint="default" w:ascii="Wingdings" w:hAnsi="Wingdings"/>
-      </w:rPr>
-    </w:lvl>
-    <w:lvl w:ilvl="7" w:tentative="1">
-      <w:start w:val="1"/>
-      <w:numFmt w:val="bullet"/>
-      <w:lvlText w:val=""/>
-      <w:lvlJc w:val="left"/>
-      <w:pPr>
-        <w:ind w:left="3780" w:hanging="420"/>
-      </w:pPr>
-      <w:rPr>
-        <w:rFonts w:hint="default" w:ascii="Wingdings" w:hAnsi="Wingdings"/>
-      </w:rPr>
-    </w:lvl>
-    <w:lvl w:ilvl="8" w:tentative="1">
-      <w:start w:val="1"/>
-      <w:numFmt w:val="bullet"/>
-      <w:lvlText w:val=""/>
-      <w:lvlJc w:val="left"/>
-      <w:pPr>
-        <w:ind w:left="4200" w:hanging="420"/>
-      </w:pPr>
-      <w:rPr>
-        <w:rFonts w:hint="default" w:ascii="Wingdings" w:hAnsi="Wingdings"/>
+        <w:rFonts w:hint="default"/>
       </w:rPr>
     </w:lvl>
   </w:abstractNum>
@@ -23759,7 +25373,7 @@
     <w:lvl w:ilvl="0" w:tentative="1">
       <w:start w:val="1"/>
       <w:numFmt w:val="bullet"/>
-      <w:lvlText w:val=""/>
+      <w:lvlText w:val=""/>
       <w:lvlJc w:val="left"/>
       <w:pPr>
         <w:ind w:left="840" w:hanging="420"/>
@@ -23867,114 +25481,21 @@
   </w:abstractNum>
   <w:abstractNum w:abstractNumId="17">
     <w:nsid w:val="00000011"/>
-    <w:multiLevelType w:val="multilevel"/>
+    <w:multiLevelType w:val="singleLevel"/>
     <w:tmpl w:val="00000011"/>
     <w:lvl w:ilvl="0" w:tentative="1">
       <w:start w:val="1"/>
-      <w:numFmt w:val="bullet"/>
-      <w:lvlText w:val=""/>
+      <w:numFmt w:val="decimal"/>
+      <w:lvlText w:val="%1)"/>
       <w:lvlJc w:val="left"/>
       <w:pPr>
-        <w:ind w:left="840" w:hanging="420"/>
+        <w:tabs>
+          <w:tab w:val="left" w:pos="5"/>
+        </w:tabs>
+        <w:ind w:left="425" w:leftChars="0" w:hanging="425" w:firstLineChars="0"/>
       </w:pPr>
       <w:rPr>
-        <w:rFonts w:hint="default" w:ascii="Wingdings" w:hAnsi="Wingdings"/>
-      </w:rPr>
-    </w:lvl>
-    <w:lvl w:ilvl="1" w:tentative="1">
-      <w:start w:val="1"/>
-      <w:numFmt w:val="bullet"/>
-      <w:lvlText w:val=""/>
-      <w:lvlJc w:val="left"/>
-      <w:pPr>
-        <w:ind w:left="1260" w:hanging="420"/>
-      </w:pPr>
-      <w:rPr>
-        <w:rFonts w:hint="default" w:ascii="Wingdings" w:hAnsi="Wingdings"/>
-      </w:rPr>
-    </w:lvl>
-    <w:lvl w:ilvl="2" w:tentative="1">
-      <w:start w:val="1"/>
-      <w:numFmt w:val="bullet"/>
-      <w:lvlText w:val=""/>
-      <w:lvlJc w:val="left"/>
-      <w:pPr>
-        <w:ind w:left="1680" w:hanging="420"/>
-      </w:pPr>
-      <w:rPr>
-        <w:rFonts w:hint="default" w:ascii="Wingdings" w:hAnsi="Wingdings"/>
-      </w:rPr>
-    </w:lvl>
-    <w:lvl w:ilvl="3" w:tentative="1">
-      <w:start w:val="1"/>
-      <w:numFmt w:val="bullet"/>
-      <w:lvlText w:val=""/>
-      <w:lvlJc w:val="left"/>
-      <w:pPr>
-        <w:ind w:left="2100" w:hanging="420"/>
-      </w:pPr>
-      <w:rPr>
-        <w:rFonts w:hint="default" w:ascii="Wingdings" w:hAnsi="Wingdings"/>
-      </w:rPr>
-    </w:lvl>
-    <w:lvl w:ilvl="4" w:tentative="1">
-      <w:start w:val="1"/>
-      <w:numFmt w:val="bullet"/>
-      <w:lvlText w:val=""/>
-      <w:lvlJc w:val="left"/>
-      <w:pPr>
-        <w:ind w:left="2520" w:hanging="420"/>
-      </w:pPr>
-      <w:rPr>
-        <w:rFonts w:hint="default" w:ascii="Wingdings" w:hAnsi="Wingdings"/>
-      </w:rPr>
-    </w:lvl>
-    <w:lvl w:ilvl="5" w:tentative="1">
-      <w:start w:val="1"/>
-      <w:numFmt w:val="bullet"/>
-      <w:lvlText w:val=""/>
-      <w:lvlJc w:val="left"/>
-      <w:pPr>
-        <w:ind w:left="2940" w:hanging="420"/>
-      </w:pPr>
-      <w:rPr>
-        <w:rFonts w:hint="default" w:ascii="Wingdings" w:hAnsi="Wingdings"/>
-      </w:rPr>
-    </w:lvl>
-    <w:lvl w:ilvl="6" w:tentative="1">
-      <w:start w:val="1"/>
-      <w:numFmt w:val="bullet"/>
-      <w:lvlText w:val=""/>
-      <w:lvlJc w:val="left"/>
-      <w:pPr>
-        <w:ind w:left="3360" w:hanging="420"/>
-      </w:pPr>
-      <w:rPr>
-        <w:rFonts w:hint="default" w:ascii="Wingdings" w:hAnsi="Wingdings"/>
-      </w:rPr>
-    </w:lvl>
-    <w:lvl w:ilvl="7" w:tentative="1">
-      <w:start w:val="1"/>
-      <w:numFmt w:val="bullet"/>
-      <w:lvlText w:val=""/>
-      <w:lvlJc w:val="left"/>
-      <w:pPr>
-        <w:ind w:left="3780" w:hanging="420"/>
-      </w:pPr>
-      <w:rPr>
-        <w:rFonts w:hint="default" w:ascii="Wingdings" w:hAnsi="Wingdings"/>
-      </w:rPr>
-    </w:lvl>
-    <w:lvl w:ilvl="8" w:tentative="1">
-      <w:start w:val="1"/>
-      <w:numFmt w:val="bullet"/>
-      <w:lvlText w:val=""/>
-      <w:lvlJc w:val="left"/>
-      <w:pPr>
-        <w:ind w:left="4200" w:hanging="420"/>
-      </w:pPr>
-      <w:rPr>
-        <w:rFonts w:hint="default" w:ascii="Wingdings" w:hAnsi="Wingdings"/>
+        <w:rFonts w:hint="default"/>
       </w:rPr>
     </w:lvl>
   </w:abstractNum>
@@ -23985,7 +25506,7 @@
     <w:lvl w:ilvl="0" w:tentative="1">
       <w:start w:val="1"/>
       <w:numFmt w:val="bullet"/>
-      <w:lvlText w:val=""/>
+      <w:lvlText w:val=""/>
       <w:lvlJc w:val="left"/>
       <w:pPr>
         <w:ind w:left="840" w:hanging="420"/>
@@ -24098,7 +25619,7 @@
     <w:lvl w:ilvl="0" w:tentative="1">
       <w:start w:val="1"/>
       <w:numFmt w:val="bullet"/>
-      <w:lvlText w:val=""/>
+      <w:lvlText w:val=""/>
       <w:lvlJc w:val="left"/>
       <w:pPr>
         <w:ind w:left="840" w:hanging="420"/>
@@ -24211,7 +25732,7 @@
     <w:lvl w:ilvl="0" w:tentative="1">
       <w:start w:val="1"/>
       <w:numFmt w:val="bullet"/>
-      <w:lvlText w:val=""/>
+      <w:lvlText w:val=""/>
       <w:lvlJc w:val="left"/>
       <w:pPr>
         <w:ind w:left="840" w:hanging="420"/>
@@ -24319,88 +25840,22 @@
   </w:abstractNum>
   <w:abstractNum w:abstractNumId="21">
     <w:nsid w:val="00000015"/>
-    <w:multiLevelType w:val="multilevel"/>
+    <w:multiLevelType w:val="singleLevel"/>
     <w:tmpl w:val="00000015"/>
     <w:lvl w:ilvl="0" w:tentative="1">
       <w:start w:val="1"/>
-      <w:numFmt w:val="decimal"/>
-      <w:lvlText w:val="%1."/>
+      <w:numFmt w:val="bullet"/>
+      <w:lvlText w:val=""/>
       <w:lvlJc w:val="left"/>
       <w:pPr>
-        <w:ind w:left="840" w:hanging="420"/>
-      </w:pPr>
-    </w:lvl>
-    <w:lvl w:ilvl="1" w:tentative="1">
-      <w:start w:val="1"/>
-      <w:numFmt w:val="lowerLetter"/>
-      <w:lvlText w:val="%2)"/>
-      <w:lvlJc w:val="left"/>
-      <w:pPr>
-        <w:ind w:left="1260" w:hanging="420"/>
-      </w:pPr>
-    </w:lvl>
-    <w:lvl w:ilvl="2" w:tentative="1">
-      <w:start w:val="1"/>
-      <w:numFmt w:val="lowerRoman"/>
-      <w:lvlText w:val="%3."/>
-      <w:lvlJc w:val="right"/>
-      <w:pPr>
-        <w:ind w:left="1680" w:hanging="420"/>
-      </w:pPr>
-    </w:lvl>
-    <w:lvl w:ilvl="3" w:tentative="1">
-      <w:start w:val="1"/>
-      <w:numFmt w:val="decimal"/>
-      <w:lvlText w:val="%4."/>
-      <w:lvlJc w:val="left"/>
-      <w:pPr>
-        <w:ind w:left="2100" w:hanging="420"/>
-      </w:pPr>
-    </w:lvl>
-    <w:lvl w:ilvl="4" w:tentative="1">
-      <w:start w:val="1"/>
-      <w:numFmt w:val="lowerLetter"/>
-      <w:lvlText w:val="%5)"/>
-      <w:lvlJc w:val="left"/>
-      <w:pPr>
-        <w:ind w:left="2520" w:hanging="420"/>
-      </w:pPr>
-    </w:lvl>
-    <w:lvl w:ilvl="5" w:tentative="1">
-      <w:start w:val="1"/>
-      <w:numFmt w:val="lowerRoman"/>
-      <w:lvlText w:val="%6."/>
-      <w:lvlJc w:val="right"/>
-      <w:pPr>
-        <w:ind w:left="2940" w:hanging="420"/>
-      </w:pPr>
-    </w:lvl>
-    <w:lvl w:ilvl="6" w:tentative="1">
-      <w:start w:val="1"/>
-      <w:numFmt w:val="decimal"/>
-      <w:lvlText w:val="%7."/>
-      <w:lvlJc w:val="left"/>
-      <w:pPr>
-        <w:ind w:left="3360" w:hanging="420"/>
-      </w:pPr>
-    </w:lvl>
-    <w:lvl w:ilvl="7" w:tentative="1">
-      <w:start w:val="1"/>
-      <w:numFmt w:val="lowerLetter"/>
-      <w:lvlText w:val="%8)"/>
-      <w:lvlJc w:val="left"/>
-      <w:pPr>
-        <w:ind w:left="3780" w:hanging="420"/>
-      </w:pPr>
-    </w:lvl>
-    <w:lvl w:ilvl="8" w:tentative="1">
-      <w:start w:val="1"/>
-      <w:numFmt w:val="lowerRoman"/>
-      <w:lvlText w:val="%9."/>
-      <w:lvlJc w:val="right"/>
-      <w:pPr>
-        <w:ind w:left="4200" w:hanging="420"/>
-      </w:pPr>
+        <w:tabs>
+          <w:tab w:val="left" w:pos="420"/>
+        </w:tabs>
+        <w:ind w:left="420" w:leftChars="0" w:hanging="420" w:firstLineChars="0"/>
+      </w:pPr>
+      <w:rPr>
+        <w:rFonts w:hint="default" w:ascii="Wingdings" w:hAnsi="Wingdings"/>
+      </w:rPr>
     </w:lvl>
   </w:abstractNum>
   <w:abstractNum w:abstractNumId="22">
@@ -24410,7 +25865,7 @@
     <w:lvl w:ilvl="0" w:tentative="1">
       <w:start w:val="1"/>
       <w:numFmt w:val="bullet"/>
-      <w:lvlText w:val=""/>
+      <w:lvlText w:val=""/>
       <w:lvlJc w:val="left"/>
       <w:pPr>
         <w:tabs>
@@ -24425,39 +25880,227 @@
   </w:abstractNum>
   <w:abstractNum w:abstractNumId="23">
     <w:nsid w:val="00000017"/>
-    <w:multiLevelType w:val="singleLevel"/>
+    <w:multiLevelType w:val="multilevel"/>
     <w:tmpl w:val="00000017"/>
     <w:lvl w:ilvl="0" w:tentative="1">
       <w:start w:val="1"/>
-      <w:numFmt w:val="decimal"/>
-      <w:lvlText w:val="%1."/>
+      <w:numFmt w:val="bullet"/>
+      <w:lvlText w:val=""/>
       <w:lvlJc w:val="left"/>
       <w:pPr>
-        <w:tabs>
-          <w:tab w:val="left" w:pos="425"/>
-        </w:tabs>
-        <w:ind w:left="425" w:leftChars="0" w:hanging="425" w:firstLineChars="0"/>
+        <w:ind w:left="840" w:hanging="420"/>
       </w:pPr>
       <w:rPr>
-        <w:rFonts w:hint="default"/>
+        <w:rFonts w:hint="default" w:ascii="Wingdings" w:hAnsi="Wingdings"/>
+      </w:rPr>
+    </w:lvl>
+    <w:lvl w:ilvl="1" w:tentative="1">
+      <w:start w:val="1"/>
+      <w:numFmt w:val="bullet"/>
+      <w:lvlText w:val=""/>
+      <w:lvlJc w:val="left"/>
+      <w:pPr>
+        <w:ind w:left="1260" w:hanging="420"/>
+      </w:pPr>
+      <w:rPr>
+        <w:rFonts w:hint="default" w:ascii="Wingdings" w:hAnsi="Wingdings"/>
+      </w:rPr>
+    </w:lvl>
+    <w:lvl w:ilvl="2" w:tentative="1">
+      <w:start w:val="1"/>
+      <w:numFmt w:val="bullet"/>
+      <w:lvlText w:val=""/>
+      <w:lvlJc w:val="left"/>
+      <w:pPr>
+        <w:ind w:left="1680" w:hanging="420"/>
+      </w:pPr>
+      <w:rPr>
+        <w:rFonts w:hint="default" w:ascii="Wingdings" w:hAnsi="Wingdings"/>
+      </w:rPr>
+    </w:lvl>
+    <w:lvl w:ilvl="3" w:tentative="1">
+      <w:start w:val="1"/>
+      <w:numFmt w:val="bullet"/>
+      <w:lvlText w:val=""/>
+      <w:lvlJc w:val="left"/>
+      <w:pPr>
+        <w:ind w:left="2100" w:hanging="420"/>
+      </w:pPr>
+      <w:rPr>
+        <w:rFonts w:hint="default" w:ascii="Wingdings" w:hAnsi="Wingdings"/>
+      </w:rPr>
+    </w:lvl>
+    <w:lvl w:ilvl="4" w:tentative="1">
+      <w:start w:val="1"/>
+      <w:numFmt w:val="bullet"/>
+      <w:lvlText w:val=""/>
+      <w:lvlJc w:val="left"/>
+      <w:pPr>
+        <w:ind w:left="2520" w:hanging="420"/>
+      </w:pPr>
+      <w:rPr>
+        <w:rFonts w:hint="default" w:ascii="Wingdings" w:hAnsi="Wingdings"/>
+      </w:rPr>
+    </w:lvl>
+    <w:lvl w:ilvl="5" w:tentative="1">
+      <w:start w:val="1"/>
+      <w:numFmt w:val="bullet"/>
+      <w:lvlText w:val=""/>
+      <w:lvlJc w:val="left"/>
+      <w:pPr>
+        <w:ind w:left="2940" w:hanging="420"/>
+      </w:pPr>
+      <w:rPr>
+        <w:rFonts w:hint="default" w:ascii="Wingdings" w:hAnsi="Wingdings"/>
+      </w:rPr>
+    </w:lvl>
+    <w:lvl w:ilvl="6" w:tentative="1">
+      <w:start w:val="1"/>
+      <w:numFmt w:val="bullet"/>
+      <w:lvlText w:val=""/>
+      <w:lvlJc w:val="left"/>
+      <w:pPr>
+        <w:ind w:left="3360" w:hanging="420"/>
+      </w:pPr>
+      <w:rPr>
+        <w:rFonts w:hint="default" w:ascii="Wingdings" w:hAnsi="Wingdings"/>
+      </w:rPr>
+    </w:lvl>
+    <w:lvl w:ilvl="7" w:tentative="1">
+      <w:start w:val="1"/>
+      <w:numFmt w:val="bullet"/>
+      <w:lvlText w:val=""/>
+      <w:lvlJc w:val="left"/>
+      <w:pPr>
+        <w:ind w:left="3780" w:hanging="420"/>
+      </w:pPr>
+      <w:rPr>
+        <w:rFonts w:hint="default" w:ascii="Wingdings" w:hAnsi="Wingdings"/>
+      </w:rPr>
+    </w:lvl>
+    <w:lvl w:ilvl="8" w:tentative="1">
+      <w:start w:val="1"/>
+      <w:numFmt w:val="bullet"/>
+      <w:lvlText w:val=""/>
+      <w:lvlJc w:val="left"/>
+      <w:pPr>
+        <w:ind w:left="4200" w:hanging="420"/>
+      </w:pPr>
+      <w:rPr>
+        <w:rFonts w:hint="default" w:ascii="Wingdings" w:hAnsi="Wingdings"/>
       </w:rPr>
     </w:lvl>
   </w:abstractNum>
   <w:abstractNum w:abstractNumId="24">
     <w:nsid w:val="00000018"/>
-    <w:multiLevelType w:val="singleLevel"/>
+    <w:multiLevelType w:val="multilevel"/>
     <w:tmpl w:val="00000018"/>
     <w:lvl w:ilvl="0" w:tentative="1">
       <w:start w:val="1"/>
-      <w:numFmt w:val="chineseCounting"/>
-      <w:suff w:val="nothing"/>
-      <w:lvlText w:val="%1、"/>
+      <w:numFmt w:val="bullet"/>
+      <w:lvlText w:val=""/>
       <w:lvlJc w:val="left"/>
       <w:pPr>
-        <w:ind w:left="0" w:leftChars="0" w:firstLine="420" w:firstLineChars="0"/>
+        <w:ind w:left="840" w:hanging="420"/>
       </w:pPr>
       <w:rPr>
-        <w:rFonts w:hint="eastAsia"/>
+        <w:rFonts w:hint="default" w:ascii="Wingdings" w:hAnsi="Wingdings"/>
+      </w:rPr>
+    </w:lvl>
+    <w:lvl w:ilvl="1" w:tentative="1">
+      <w:start w:val="1"/>
+      <w:numFmt w:val="bullet"/>
+      <w:lvlText w:val=""/>
+      <w:lvlJc w:val="left"/>
+      <w:pPr>
+        <w:ind w:left="1260" w:hanging="420"/>
+      </w:pPr>
+      <w:rPr>
+        <w:rFonts w:hint="default" w:ascii="Wingdings" w:hAnsi="Wingdings"/>
+      </w:rPr>
+    </w:lvl>
+    <w:lvl w:ilvl="2" w:tentative="1">
+      <w:start w:val="1"/>
+      <w:numFmt w:val="bullet"/>
+      <w:lvlText w:val=""/>
+      <w:lvlJc w:val="left"/>
+      <w:pPr>
+        <w:ind w:left="1680" w:hanging="420"/>
+      </w:pPr>
+      <w:rPr>
+        <w:rFonts w:hint="default" w:ascii="Wingdings" w:hAnsi="Wingdings"/>
+      </w:rPr>
+    </w:lvl>
+    <w:lvl w:ilvl="3" w:tentative="1">
+      <w:start w:val="1"/>
+      <w:numFmt w:val="bullet"/>
+      <w:lvlText w:val=""/>
+      <w:lvlJc w:val="left"/>
+      <w:pPr>
+        <w:ind w:left="2100" w:hanging="420"/>
+      </w:pPr>
+      <w:rPr>
+        <w:rFonts w:hint="default" w:ascii="Wingdings" w:hAnsi="Wingdings"/>
+      </w:rPr>
+    </w:lvl>
+    <w:lvl w:ilvl="4" w:tentative="1">
+      <w:start w:val="1"/>
+      <w:numFmt w:val="bullet"/>
+      <w:lvlText w:val=""/>
+      <w:lvlJc w:val="left"/>
+      <w:pPr>
+        <w:ind w:left="2520" w:hanging="420"/>
+      </w:pPr>
+      <w:rPr>
+        <w:rFonts w:hint="default" w:ascii="Wingdings" w:hAnsi="Wingdings"/>
+      </w:rPr>
+    </w:lvl>
+    <w:lvl w:ilvl="5" w:tentative="1">
+      <w:start w:val="1"/>
+      <w:numFmt w:val="bullet"/>
+      <w:lvlText w:val=""/>
+      <w:lvlJc w:val="left"/>
+      <w:pPr>
+        <w:ind w:left="2940" w:hanging="420"/>
+      </w:pPr>
+      <w:rPr>
+        <w:rFonts w:hint="default" w:ascii="Wingdings" w:hAnsi="Wingdings"/>
+      </w:rPr>
+    </w:lvl>
+    <w:lvl w:ilvl="6" w:tentative="1">
+      <w:start w:val="1"/>
+      <w:numFmt w:val="bullet"/>
+      <w:lvlText w:val=""/>
+      <w:lvlJc w:val="left"/>
+      <w:pPr>
+        <w:ind w:left="3360" w:hanging="420"/>
+      </w:pPr>
+      <w:rPr>
+        <w:rFonts w:hint="default" w:ascii="Wingdings" w:hAnsi="Wingdings"/>
+      </w:rPr>
+    </w:lvl>
+    <w:lvl w:ilvl="7" w:tentative="1">
+      <w:start w:val="1"/>
+      <w:numFmt w:val="bullet"/>
+      <w:lvlText w:val=""/>
+      <w:lvlJc w:val="left"/>
+      <w:pPr>
+        <w:ind w:left="3780" w:hanging="420"/>
+      </w:pPr>
+      <w:rPr>
+        <w:rFonts w:hint="default" w:ascii="Wingdings" w:hAnsi="Wingdings"/>
+      </w:rPr>
+    </w:lvl>
+    <w:lvl w:ilvl="8" w:tentative="1">
+      <w:start w:val="1"/>
+      <w:numFmt w:val="bullet"/>
+      <w:lvlText w:val=""/>
+      <w:lvlJc w:val="left"/>
+      <w:pPr>
+        <w:ind w:left="4200" w:hanging="420"/>
+      </w:pPr>
+      <w:rPr>
+        <w:rFonts w:hint="default" w:ascii="Wingdings" w:hAnsi="Wingdings"/>
       </w:rPr>
     </w:lvl>
   </w:abstractNum>
@@ -24553,23 +26196,23 @@
     <w:tmpl w:val="0000001A"/>
     <w:lvl w:ilvl="0" w:tentative="1">
       <w:start w:val="1"/>
-      <w:numFmt w:val="decimal"/>
-      <w:lvlText w:val="%1)"/>
+      <w:numFmt w:val="bullet"/>
+      <w:lvlText w:val=""/>
       <w:lvlJc w:val="left"/>
       <w:pPr>
         <w:tabs>
-          <w:tab w:val="left" w:pos="425"/>
+          <w:tab w:val="left" w:pos="840"/>
         </w:tabs>
-        <w:ind w:left="425" w:leftChars="0" w:hanging="425" w:firstLineChars="0"/>
+        <w:ind w:left="420" w:hanging="420"/>
       </w:pPr>
       <w:rPr>
-        <w:rFonts w:hint="default"/>
+        <w:rFonts w:hint="default" w:ascii="Wingdings" w:hAnsi="Wingdings"/>
       </w:rPr>
     </w:lvl>
     <w:lvl w:ilvl="1" w:tentative="1">
       <w:start w:val="1"/>
-      <w:numFmt w:val="lowerLetter"/>
-      <w:lvlText w:val="%2)"/>
+      <w:numFmt w:val="bullet"/>
+      <w:lvlText w:val=""/>
       <w:lvlJc w:val="left"/>
       <w:pPr>
         <w:tabs>
@@ -24578,13 +26221,13 @@
         <w:ind w:left="840" w:leftChars="0" w:hanging="420" w:firstLineChars="0"/>
       </w:pPr>
       <w:rPr>
-        <w:rFonts w:hint="default"/>
+        <w:rFonts w:hint="default" w:ascii="Wingdings" w:hAnsi="Wingdings"/>
       </w:rPr>
     </w:lvl>
     <w:lvl w:ilvl="2" w:tentative="1">
       <w:start w:val="1"/>
-      <w:numFmt w:val="lowerRoman"/>
-      <w:lvlText w:val="%3."/>
+      <w:numFmt w:val="bullet"/>
+      <w:lvlText w:val=""/>
       <w:lvlJc w:val="left"/>
       <w:pPr>
         <w:tabs>
@@ -24593,13 +26236,13 @@
         <w:ind w:left="1260" w:leftChars="0" w:hanging="420" w:firstLineChars="0"/>
       </w:pPr>
       <w:rPr>
-        <w:rFonts w:hint="default"/>
+        <w:rFonts w:hint="default" w:ascii="Wingdings" w:hAnsi="Wingdings"/>
       </w:rPr>
     </w:lvl>
     <w:lvl w:ilvl="3" w:tentative="1">
       <w:start w:val="1"/>
-      <w:numFmt w:val="decimal"/>
-      <w:lvlText w:val="%4."/>
+      <w:numFmt w:val="bullet"/>
+      <w:lvlText w:val=""/>
       <w:lvlJc w:val="left"/>
       <w:pPr>
         <w:tabs>
@@ -24608,13 +26251,13 @@
         <w:ind w:left="1680" w:leftChars="0" w:hanging="420" w:firstLineChars="0"/>
       </w:pPr>
       <w:rPr>
-        <w:rFonts w:hint="default"/>
+        <w:rFonts w:hint="default" w:ascii="Wingdings" w:hAnsi="Wingdings"/>
       </w:rPr>
     </w:lvl>
     <w:lvl w:ilvl="4" w:tentative="1">
       <w:start w:val="1"/>
-      <w:numFmt w:val="lowerLetter"/>
-      <w:lvlText w:val="%5)"/>
+      <w:numFmt w:val="bullet"/>
+      <w:lvlText w:val=""/>
       <w:lvlJc w:val="left"/>
       <w:pPr>
         <w:tabs>
@@ -24623,13 +26266,13 @@
         <w:ind w:left="2100" w:leftChars="0" w:hanging="420" w:firstLineChars="0"/>
       </w:pPr>
       <w:rPr>
-        <w:rFonts w:hint="default"/>
+        <w:rFonts w:hint="default" w:ascii="Wingdings" w:hAnsi="Wingdings"/>
       </w:rPr>
     </w:lvl>
     <w:lvl w:ilvl="5" w:tentative="1">
       <w:start w:val="1"/>
-      <w:numFmt w:val="lowerRoman"/>
-      <w:lvlText w:val="%6."/>
+      <w:numFmt w:val="bullet"/>
+      <w:lvlText w:val=""/>
       <w:lvlJc w:val="left"/>
       <w:pPr>
         <w:tabs>
@@ -24638,13 +26281,13 @@
         <w:ind w:left="2520" w:leftChars="0" w:hanging="420" w:firstLineChars="0"/>
       </w:pPr>
       <w:rPr>
-        <w:rFonts w:hint="default"/>
+        <w:rFonts w:hint="default" w:ascii="Wingdings" w:hAnsi="Wingdings"/>
       </w:rPr>
     </w:lvl>
     <w:lvl w:ilvl="6" w:tentative="1">
       <w:start w:val="1"/>
-      <w:numFmt w:val="decimal"/>
-      <w:lvlText w:val="%7."/>
+      <w:numFmt w:val="bullet"/>
+      <w:lvlText w:val=""/>
       <w:lvlJc w:val="left"/>
       <w:pPr>
         <w:tabs>
@@ -24653,13 +26296,13 @@
         <w:ind w:left="2940" w:leftChars="0" w:hanging="420" w:firstLineChars="0"/>
       </w:pPr>
       <w:rPr>
-        <w:rFonts w:hint="default"/>
+        <w:rFonts w:hint="default" w:ascii="Wingdings" w:hAnsi="Wingdings"/>
       </w:rPr>
     </w:lvl>
     <w:lvl w:ilvl="7" w:tentative="1">
       <w:start w:val="1"/>
-      <w:numFmt w:val="lowerLetter"/>
-      <w:lvlText w:val="%8)"/>
+      <w:numFmt w:val="bullet"/>
+      <w:lvlText w:val=""/>
       <w:lvlJc w:val="left"/>
       <w:pPr>
         <w:tabs>
@@ -24668,13 +26311,13 @@
         <w:ind w:left="3360" w:leftChars="0" w:hanging="420" w:firstLineChars="0"/>
       </w:pPr>
       <w:rPr>
-        <w:rFonts w:hint="default"/>
+        <w:rFonts w:hint="default" w:ascii="Wingdings" w:hAnsi="Wingdings"/>
       </w:rPr>
     </w:lvl>
     <w:lvl w:ilvl="8" w:tentative="1">
       <w:start w:val="1"/>
-      <w:numFmt w:val="lowerRoman"/>
-      <w:lvlText w:val="%9."/>
+      <w:numFmt w:val="bullet"/>
+      <w:lvlText w:val=""/>
       <w:lvlJc w:val="left"/>
       <w:pPr>
         <w:tabs>
@@ -24683,7 +26326,7 @@
         <w:ind w:left="3780" w:leftChars="0" w:hanging="420" w:firstLineChars="0"/>
       </w:pPr>
       <w:rPr>
-        <w:rFonts w:hint="default"/>
+        <w:rFonts w:hint="default" w:ascii="Wingdings" w:hAnsi="Wingdings"/>
       </w:rPr>
     </w:lvl>
   </w:abstractNum>
@@ -24694,7 +26337,7 @@
     <w:lvl w:ilvl="0" w:tentative="1">
       <w:start w:val="1"/>
       <w:numFmt w:val="bullet"/>
-      <w:lvlText w:val=""/>
+      <w:lvlText w:val=""/>
       <w:lvlJc w:val="left"/>
       <w:pPr>
         <w:ind w:left="840" w:hanging="420"/>
@@ -24807,13 +26450,10 @@
     <w:lvl w:ilvl="0" w:tentative="1">
       <w:start w:val="1"/>
       <w:numFmt w:val="bullet"/>
-      <w:lvlText w:val=""/>
+      <w:lvlText w:val=""/>
       <w:lvlJc w:val="left"/>
       <w:pPr>
-        <w:tabs>
-          <w:tab w:val="left" w:pos="840"/>
-        </w:tabs>
-        <w:ind w:left="420" w:hanging="420"/>
+        <w:ind w:left="840" w:hanging="420"/>
       </w:pPr>
       <w:rPr>
         <w:rFonts w:hint="default" w:ascii="Wingdings" w:hAnsi="Wingdings"/>
@@ -24825,10 +26465,7 @@
       <w:lvlText w:val=""/>
       <w:lvlJc w:val="left"/>
       <w:pPr>
-        <w:tabs>
-          <w:tab w:val="left" w:pos="840"/>
-        </w:tabs>
-        <w:ind w:left="840" w:leftChars="0" w:hanging="420" w:firstLineChars="0"/>
+        <w:ind w:left="1260" w:hanging="420"/>
       </w:pPr>
       <w:rPr>
         <w:rFonts w:hint="default" w:ascii="Wingdings" w:hAnsi="Wingdings"/>
@@ -24840,10 +26477,7 @@
       <w:lvlText w:val=""/>
       <w:lvlJc w:val="left"/>
       <w:pPr>
-        <w:tabs>
-          <w:tab w:val="left" w:pos="1260"/>
-        </w:tabs>
-        <w:ind w:left="1260" w:leftChars="0" w:hanging="420" w:firstLineChars="0"/>
+        <w:ind w:left="1680" w:hanging="420"/>
       </w:pPr>
       <w:rPr>
         <w:rFonts w:hint="default" w:ascii="Wingdings" w:hAnsi="Wingdings"/>
@@ -24855,10 +26489,7 @@
       <w:lvlText w:val=""/>
       <w:lvlJc w:val="left"/>
       <w:pPr>
-        <w:tabs>
-          <w:tab w:val="left" w:pos="1680"/>
-        </w:tabs>
-        <w:ind w:left="1680" w:leftChars="0" w:hanging="420" w:firstLineChars="0"/>
+        <w:ind w:left="2100" w:hanging="420"/>
       </w:pPr>
       <w:rPr>
         <w:rFonts w:hint="default" w:ascii="Wingdings" w:hAnsi="Wingdings"/>
@@ -24870,10 +26501,7 @@
       <w:lvlText w:val=""/>
       <w:lvlJc w:val="left"/>
       <w:pPr>
-        <w:tabs>
-          <w:tab w:val="left" w:pos="2100"/>
-        </w:tabs>
-        <w:ind w:left="2100" w:leftChars="0" w:hanging="420" w:firstLineChars="0"/>
+        <w:ind w:left="2520" w:hanging="420"/>
       </w:pPr>
       <w:rPr>
         <w:rFonts w:hint="default" w:ascii="Wingdings" w:hAnsi="Wingdings"/>
@@ -24885,10 +26513,7 @@
       <w:lvlText w:val=""/>
       <w:lvlJc w:val="left"/>
       <w:pPr>
-        <w:tabs>
-          <w:tab w:val="left" w:pos="2520"/>
-        </w:tabs>
-        <w:ind w:left="2520" w:leftChars="0" w:hanging="420" w:firstLineChars="0"/>
+        <w:ind w:left="2940" w:hanging="420"/>
       </w:pPr>
       <w:rPr>
         <w:rFonts w:hint="default" w:ascii="Wingdings" w:hAnsi="Wingdings"/>
@@ -24900,10 +26525,7 @@
       <w:lvlText w:val=""/>
       <w:lvlJc w:val="left"/>
       <w:pPr>
-        <w:tabs>
-          <w:tab w:val="left" w:pos="2940"/>
-        </w:tabs>
-        <w:ind w:left="2940" w:leftChars="0" w:hanging="420" w:firstLineChars="0"/>
+        <w:ind w:left="3360" w:hanging="420"/>
       </w:pPr>
       <w:rPr>
         <w:rFonts w:hint="default" w:ascii="Wingdings" w:hAnsi="Wingdings"/>
@@ -24915,10 +26537,7 @@
       <w:lvlText w:val=""/>
       <w:lvlJc w:val="left"/>
       <w:pPr>
-        <w:tabs>
-          <w:tab w:val="left" w:pos="3360"/>
-        </w:tabs>
-        <w:ind w:left="3360" w:leftChars="0" w:hanging="420" w:firstLineChars="0"/>
+        <w:ind w:left="3780" w:hanging="420"/>
       </w:pPr>
       <w:rPr>
         <w:rFonts w:hint="default" w:ascii="Wingdings" w:hAnsi="Wingdings"/>
@@ -24930,10 +26549,7 @@
       <w:lvlText w:val=""/>
       <w:lvlJc w:val="left"/>
       <w:pPr>
-        <w:tabs>
-          <w:tab w:val="left" w:pos="3780"/>
-        </w:tabs>
-        <w:ind w:left="3780" w:leftChars="0" w:hanging="420" w:firstLineChars="0"/>
+        <w:ind w:left="4200" w:hanging="420"/>
       </w:pPr>
       <w:rPr>
         <w:rFonts w:hint="default" w:ascii="Wingdings" w:hAnsi="Wingdings"/>
@@ -24946,195 +26562,77 @@
     <w:tmpl w:val="0000001D"/>
     <w:lvl w:ilvl="0" w:tentative="1">
       <w:start w:val="1"/>
-      <w:numFmt w:val="bullet"/>
-      <w:lvlText w:val=""/>
+      <w:numFmt w:val="chineseCounting"/>
+      <w:suff w:val="nothing"/>
+      <w:lvlText w:val="%1、"/>
       <w:lvlJc w:val="left"/>
       <w:pPr>
-        <w:tabs>
-          <w:tab w:val="left" w:pos="420"/>
-        </w:tabs>
-        <w:ind w:left="420" w:leftChars="0" w:hanging="420" w:firstLineChars="0"/>
+        <w:ind w:left="0" w:leftChars="0" w:firstLine="420" w:firstLineChars="0"/>
       </w:pPr>
       <w:rPr>
-        <w:rFonts w:hint="default" w:ascii="Wingdings" w:hAnsi="Wingdings"/>
-      </w:rPr>
-    </w:lvl>
-  </w:abstractNum>
-  <w:abstractNum w:abstractNumId="30">
-    <w:nsid w:val="0000001E"/>
-    <w:multiLevelType w:val="multilevel"/>
-    <w:tmpl w:val="0000001E"/>
-    <w:lvl w:ilvl="0" w:tentative="1">
-      <w:start w:val="1"/>
-      <w:numFmt w:val="bullet"/>
-      <w:lvlText w:val=""/>
-      <w:lvlJc w:val="left"/>
-      <w:pPr>
-        <w:ind w:left="840" w:hanging="420"/>
-      </w:pPr>
-      <w:rPr>
-        <w:rFonts w:hint="default" w:ascii="Wingdings" w:hAnsi="Wingdings"/>
-      </w:rPr>
-    </w:lvl>
-    <w:lvl w:ilvl="1" w:tentative="1">
-      <w:start w:val="1"/>
-      <w:numFmt w:val="bullet"/>
-      <w:lvlText w:val=""/>
-      <w:lvlJc w:val="left"/>
-      <w:pPr>
-        <w:ind w:left="1260" w:hanging="420"/>
-      </w:pPr>
-      <w:rPr>
-        <w:rFonts w:hint="default" w:ascii="Wingdings" w:hAnsi="Wingdings"/>
-      </w:rPr>
-    </w:lvl>
-    <w:lvl w:ilvl="2" w:tentative="1">
-      <w:start w:val="1"/>
-      <w:numFmt w:val="bullet"/>
-      <w:lvlText w:val=""/>
-      <w:lvlJc w:val="left"/>
-      <w:pPr>
-        <w:ind w:left="1680" w:hanging="420"/>
-      </w:pPr>
-      <w:rPr>
-        <w:rFonts w:hint="default" w:ascii="Wingdings" w:hAnsi="Wingdings"/>
-      </w:rPr>
-    </w:lvl>
-    <w:lvl w:ilvl="3" w:tentative="1">
-      <w:start w:val="1"/>
-      <w:numFmt w:val="bullet"/>
-      <w:lvlText w:val=""/>
-      <w:lvlJc w:val="left"/>
-      <w:pPr>
-        <w:ind w:left="2100" w:hanging="420"/>
-      </w:pPr>
-      <w:rPr>
-        <w:rFonts w:hint="default" w:ascii="Wingdings" w:hAnsi="Wingdings"/>
-      </w:rPr>
-    </w:lvl>
-    <w:lvl w:ilvl="4" w:tentative="1">
-      <w:start w:val="1"/>
-      <w:numFmt w:val="bullet"/>
-      <w:lvlText w:val=""/>
-      <w:lvlJc w:val="left"/>
-      <w:pPr>
-        <w:ind w:left="2520" w:hanging="420"/>
-      </w:pPr>
-      <w:rPr>
-        <w:rFonts w:hint="default" w:ascii="Wingdings" w:hAnsi="Wingdings"/>
-      </w:rPr>
-    </w:lvl>
-    <w:lvl w:ilvl="5" w:tentative="1">
-      <w:start w:val="1"/>
-      <w:numFmt w:val="bullet"/>
-      <w:lvlText w:val=""/>
-      <w:lvlJc w:val="left"/>
-      <w:pPr>
-        <w:ind w:left="2940" w:hanging="420"/>
-      </w:pPr>
-      <w:rPr>
-        <w:rFonts w:hint="default" w:ascii="Wingdings" w:hAnsi="Wingdings"/>
-      </w:rPr>
-    </w:lvl>
-    <w:lvl w:ilvl="6" w:tentative="1">
-      <w:start w:val="1"/>
-      <w:numFmt w:val="bullet"/>
-      <w:lvlText w:val=""/>
-      <w:lvlJc w:val="left"/>
-      <w:pPr>
-        <w:ind w:left="3360" w:hanging="420"/>
-      </w:pPr>
-      <w:rPr>
-        <w:rFonts w:hint="default" w:ascii="Wingdings" w:hAnsi="Wingdings"/>
-      </w:rPr>
-    </w:lvl>
-    <w:lvl w:ilvl="7" w:tentative="1">
-      <w:start w:val="1"/>
-      <w:numFmt w:val="bullet"/>
-      <w:lvlText w:val=""/>
-      <w:lvlJc w:val="left"/>
-      <w:pPr>
-        <w:ind w:left="3780" w:hanging="420"/>
-      </w:pPr>
-      <w:rPr>
-        <w:rFonts w:hint="default" w:ascii="Wingdings" w:hAnsi="Wingdings"/>
-      </w:rPr>
-    </w:lvl>
-    <w:lvl w:ilvl="8" w:tentative="1">
-      <w:start w:val="1"/>
-      <w:numFmt w:val="bullet"/>
-      <w:lvlText w:val=""/>
-      <w:lvlJc w:val="left"/>
-      <w:pPr>
-        <w:ind w:left="4200" w:hanging="420"/>
-      </w:pPr>
-      <w:rPr>
-        <w:rFonts w:hint="default" w:ascii="Wingdings" w:hAnsi="Wingdings"/>
+        <w:rFonts w:hint="eastAsia"/>
       </w:rPr>
     </w:lvl>
   </w:abstractNum>
   <w:num w:numId="1">
+    <w:abstractNumId w:val="27"/>
+  </w:num>
+  <w:num w:numId="2">
+    <w:abstractNumId w:val="14"/>
+  </w:num>
+  <w:num w:numId="3">
+    <w:abstractNumId w:val="16"/>
+  </w:num>
+  <w:num w:numId="4">
+    <w:abstractNumId w:val="18"/>
+  </w:num>
+  <w:num w:numId="5">
+    <w:abstractNumId w:val="23"/>
+  </w:num>
+  <w:num w:numId="6">
     <w:abstractNumId w:val="19"/>
   </w:num>
-  <w:num w:numId="2">
-    <w:abstractNumId w:val="21"/>
-  </w:num>
-  <w:num w:numId="3">
-    <w:abstractNumId w:val="15"/>
-  </w:num>
-  <w:num w:numId="4">
+  <w:num w:numId="7">
     <w:abstractNumId w:val="20"/>
   </w:num>
-  <w:num w:numId="5">
-    <w:abstractNumId w:val="16"/>
-  </w:num>
-  <w:num w:numId="6">
-    <w:abstractNumId w:val="27"/>
-  </w:num>
-  <w:num w:numId="7">
-    <w:abstractNumId w:val="18"/>
-  </w:num>
   <w:num w:numId="8">
-    <w:abstractNumId w:val="30"/>
+    <w:abstractNumId w:val="24"/>
   </w:num>
   <w:num w:numId="9">
-    <w:abstractNumId w:val="17"/>
+    <w:abstractNumId w:val="12"/>
   </w:num>
   <w:num w:numId="10">
-    <w:abstractNumId w:val="13"/>
+    <w:abstractNumId w:val="28"/>
   </w:num>
   <w:num w:numId="11">
-    <w:abstractNumId w:val="4"/>
+    <w:abstractNumId w:val="10"/>
   </w:num>
   <w:num w:numId="12">
-    <w:abstractNumId w:val="2"/>
+    <w:abstractNumId w:val="11"/>
   </w:num>
   <w:num w:numId="13">
     <w:abstractNumId w:val="25"/>
   </w:num>
   <w:num w:numId="14">
-    <w:abstractNumId w:val="1"/>
+    <w:abstractNumId w:val="17"/>
   </w:num>
   <w:num w:numId="15">
+    <w:abstractNumId w:val="13"/>
+  </w:num>
+  <w:num w:numId="16">
+    <w:abstractNumId w:val="26"/>
+  </w:num>
+  <w:num w:numId="17">
     <w:abstractNumId w:val="22"/>
   </w:num>
-  <w:num w:numId="16">
-    <w:abstractNumId w:val="28"/>
-  </w:num>
-  <w:num w:numId="17">
-    <w:abstractNumId w:val="14"/>
-  </w:num>
   <w:num w:numId="18">
-    <w:abstractNumId w:val="24"/>
+    <w:abstractNumId w:val="29"/>
   </w:num>
   <w:num w:numId="19">
-    <w:abstractNumId w:val="29"/>
+    <w:abstractNumId w:val="21"/>
   </w:num>
   <w:num w:numId="20">
-    <w:abstractNumId w:val="23"/>
-  </w:num>
-  <w:num w:numId="21">
-    <w:abstractNumId w:val="26"/>
+    <w:abstractNumId w:val="15"/>
   </w:num>
 </w:numbering>
 </file>

</xml_diff>